<commit_message>
lab 6 added pgadmin tutorial
</commit_message>
<xml_diff>
--- a/Тема 6.docx
+++ b/Тема 6.docx
@@ -1,6 +1,6 @@
 
 <file path=word/document.xml><?xml version="1.0" encoding="utf-8"?>
-<w:document xmlns:wpc="http://schemas.microsoft.com/office/word/2010/wordprocessingCanvas" xmlns:cx="http://schemas.microsoft.com/office/drawing/2014/chartex" xmlns:cx1="http://schemas.microsoft.com/office/drawing/2015/9/8/chartex" xmlns:mc="http://schemas.openxmlformats.org/markup-compatibility/2006" xmlns:o="urn:schemas-microsoft-com:office:office" xmlns:r="http://schemas.openxmlformats.org/officeDocument/2006/relationships" xmlns:m="http://schemas.openxmlformats.org/officeDocument/2006/math" xmlns:v="urn:schemas-microsoft-com:vml" xmlns:wp14="http://schemas.microsoft.com/office/word/2010/wordprocessingDrawing" xmlns:wp="http://schemas.openxmlformats.org/drawingml/2006/wordprocessingDrawing" xmlns:w10="urn:schemas-microsoft-com:office:word" xmlns:w="http://schemas.openxmlformats.org/wordprocessingml/2006/main" xmlns:w14="http://schemas.microsoft.com/office/word/2010/wordml" xmlns:w15="http://schemas.microsoft.com/office/word/2012/wordml" xmlns:w16se="http://schemas.microsoft.com/office/word/2015/wordml/symex" xmlns:wpg="http://schemas.microsoft.com/office/word/2010/wordprocessingGroup" xmlns:wpi="http://schemas.microsoft.com/office/word/2010/wordprocessingInk" xmlns:wne="http://schemas.microsoft.com/office/word/2006/wordml" xmlns:wps="http://schemas.microsoft.com/office/word/2010/wordprocessingShape" mc:Ignorable="w14 w15 w16se wp14">
+<w:document xmlns:wpc="http://schemas.microsoft.com/office/word/2010/wordprocessingCanvas" xmlns:cx="http://schemas.microsoft.com/office/drawing/2014/chartex" xmlns:cx1="http://schemas.microsoft.com/office/drawing/2015/9/8/chartex" xmlns:cx2="http://schemas.microsoft.com/office/drawing/2015/10/21/chartex" xmlns:cx3="http://schemas.microsoft.com/office/drawing/2016/5/9/chartex" xmlns:cx4="http://schemas.microsoft.com/office/drawing/2016/5/10/chartex" xmlns:cx5="http://schemas.microsoft.com/office/drawing/2016/5/11/chartex" xmlns:cx6="http://schemas.microsoft.com/office/drawing/2016/5/12/chartex" xmlns:cx7="http://schemas.microsoft.com/office/drawing/2016/5/13/chartex" xmlns:cx8="http://schemas.microsoft.com/office/drawing/2016/5/14/chartex" xmlns:mc="http://schemas.openxmlformats.org/markup-compatibility/2006" xmlns:aink="http://schemas.microsoft.com/office/drawing/2016/ink" xmlns:am3d="http://schemas.microsoft.com/office/drawing/2017/model3d" xmlns:o="urn:schemas-microsoft-com:office:office" xmlns:r="http://schemas.openxmlformats.org/officeDocument/2006/relationships" xmlns:m="http://schemas.openxmlformats.org/officeDocument/2006/math" xmlns:v="urn:schemas-microsoft-com:vml" xmlns:wp14="http://schemas.microsoft.com/office/word/2010/wordprocessingDrawing" xmlns:wp="http://schemas.openxmlformats.org/drawingml/2006/wordprocessingDrawing" xmlns:w10="urn:schemas-microsoft-com:office:word" xmlns:w="http://schemas.openxmlformats.org/wordprocessingml/2006/main" xmlns:w14="http://schemas.microsoft.com/office/word/2010/wordml" xmlns:w15="http://schemas.microsoft.com/office/word/2012/wordml" xmlns:w16cid="http://schemas.microsoft.com/office/word/2016/wordml/cid" xmlns:w16se="http://schemas.microsoft.com/office/word/2015/wordml/symex" xmlns:wpg="http://schemas.microsoft.com/office/word/2010/wordprocessingGroup" xmlns:wpi="http://schemas.microsoft.com/office/word/2010/wordprocessingInk" xmlns:wne="http://schemas.microsoft.com/office/word/2006/wordml" xmlns:wps="http://schemas.microsoft.com/office/word/2010/wordprocessingShape" mc:Ignorable="w14 w15 w16se w16cid wp14">
   <w:body>
     <w:p>
       <w:pPr>
@@ -24,192 +24,58 @@
       </w:r>
     </w:p>
     <w:p>
-      <w:pPr>
-        <w:tabs>
-          <w:tab w:val="left" w:pos="360"/>
-        </w:tabs>
-        <w:spacing w:line="240" w:lineRule="auto"/>
-        <w:ind w:firstLine="720"/>
-        <w:rPr>
-          <w:rFonts w:cs="Times New Roman"/>
-          <w:szCs w:val="28"/>
-        </w:rPr>
-      </w:pPr>
-      <w:r>
-        <w:rPr>
-          <w:rFonts w:cs="Times New Roman"/>
+      <w:r>
+        <w:rPr>
           <w:b/>
-          <w:szCs w:val="28"/>
         </w:rPr>
         <w:t>Хранимая процедура</w:t>
       </w:r>
       <w:r>
-        <w:rPr>
-          <w:rFonts w:cs="Times New Roman"/>
-          <w:szCs w:val="28"/>
-        </w:rPr>
         <w:t xml:space="preserve"> — это объект базы данных, представляющий собой набор SQL- инструкций, который компилируется один раз и хранится на сервере.</w:t>
       </w:r>
     </w:p>
     <w:p>
-      <w:pPr>
-        <w:tabs>
-          <w:tab w:val="left" w:pos="360"/>
-        </w:tabs>
-        <w:spacing w:line="240" w:lineRule="auto"/>
-        <w:ind w:firstLine="720"/>
-        <w:rPr>
-          <w:rFonts w:cs="Times New Roman"/>
-          <w:szCs w:val="28"/>
-        </w:rPr>
-      </w:pPr>
-      <w:r>
-        <w:rPr>
-          <w:rFonts w:cs="Times New Roman"/>
+      <w:r>
+        <w:rPr>
           <w:b/>
-          <w:szCs w:val="28"/>
-        </w:rPr>
-        <w:t>Хранимая ф</w:t>
-      </w:r>
-      <w:r>
-        <w:rPr>
-          <w:rFonts w:cs="Times New Roman"/>
-          <w:b/>
-          <w:szCs w:val="28"/>
-        </w:rPr>
-        <w:t>ункция</w:t>
-      </w:r>
-      <w:r>
-        <w:rPr>
-          <w:rFonts w:cs="Times New Roman"/>
-          <w:szCs w:val="28"/>
-        </w:rPr>
+        </w:rPr>
+        <w:t>Хранимая функция</w:t>
+      </w:r>
+      <w:r>
         <w:t xml:space="preserve"> отличается от хранимой п</w:t>
       </w:r>
       <w:r>
-        <w:rPr>
-          <w:rFonts w:cs="Times New Roman"/>
-          <w:szCs w:val="28"/>
-        </w:rPr>
         <w:t>роцедуры, тем что хранимая функция</w:t>
       </w:r>
       <w:r>
-        <w:rPr>
-          <w:rFonts w:cs="Times New Roman"/>
-          <w:szCs w:val="28"/>
-        </w:rPr>
         <w:t xml:space="preserve"> всегда возвращает значение</w:t>
       </w:r>
       <w:r>
-        <w:rPr>
-          <w:rFonts w:cs="Times New Roman"/>
-          <w:szCs w:val="28"/>
-        </w:rPr>
         <w:t>.</w:t>
       </w:r>
     </w:p>
     <w:p>
-      <w:pPr>
-        <w:tabs>
-          <w:tab w:val="left" w:pos="360"/>
-        </w:tabs>
-        <w:spacing w:line="240" w:lineRule="auto"/>
-        <w:ind w:firstLine="720"/>
-        <w:rPr>
-          <w:rFonts w:cs="Times New Roman"/>
-          <w:szCs w:val="28"/>
-        </w:rPr>
-      </w:pPr>
-      <w:r>
-        <w:rPr>
-          <w:rFonts w:cs="Times New Roman"/>
-          <w:szCs w:val="28"/>
-        </w:rPr>
-        <w:t xml:space="preserve">Хранимые процедуры и функции пишутся на процедурном языке, который зависит от конкретной СУБД. Они могут вызывать друг друга, читать и изменять данные в таблицах, и их можно вызвать из клиентского приложения, работающего с базой данных. Хранимые процедуры и функции обычно используются при выполнении часто встречающихся задач (например, сведение бухгалтерского баланса). Они могут иметь аргументы, возвращать значения, коды ошибок и иногда наборы строк и колонок. Однако последний тип процедур поддерживается не всеми СУБД. Укажем </w:t>
-      </w:r>
-      <w:proofErr w:type="gramStart"/>
-      <w:r>
-        <w:rPr>
-          <w:rFonts w:cs="Times New Roman"/>
-          <w:szCs w:val="28"/>
-        </w:rPr>
-        <w:t>основные моменты</w:t>
-      </w:r>
-      <w:proofErr w:type="gramEnd"/>
-      <w:r>
-        <w:rPr>
-          <w:rFonts w:cs="Times New Roman"/>
-          <w:szCs w:val="28"/>
-        </w:rPr>
-        <w:t xml:space="preserve"> которые стоит иметь в виду при работе с функциями и процедурами в </w:t>
-      </w:r>
-      <w:r>
-        <w:rPr>
-          <w:rFonts w:cs="Times New Roman"/>
-          <w:szCs w:val="28"/>
-        </w:rPr>
+      <w:r>
+        <w:t xml:space="preserve">Хранимые процедуры и функции пишутся на процедурном языке, который зависит от конкретной СУБД. Они могут вызывать друг друга, читать и изменять данные в таблицах, и их можно вызвать из клиентского приложения, работающего с базой данных. Хранимые процедуры и функции обычно используются при выполнении часто встречающихся задач (например, сведение бухгалтерского баланса). Они могут иметь аргументы, возвращать значения, коды ошибок и иногда наборы строк и колонок. Однако последний тип процедур поддерживается не всеми СУБД. Укажем основные моменты которые стоит иметь в виду при работе с функциями и процедурами в </w:t>
+      </w:r>
+      <w:r>
         <w:t>SQL</w:t>
       </w:r>
       <w:r>
-        <w:rPr>
-          <w:rFonts w:cs="Times New Roman"/>
-          <w:szCs w:val="28"/>
-        </w:rPr>
         <w:t>.</w:t>
       </w:r>
-    </w:p>
-    <w:p>
-      <w:pPr>
-        <w:tabs>
-          <w:tab w:val="left" w:pos="360"/>
-        </w:tabs>
-        <w:spacing w:line="240" w:lineRule="auto"/>
-        <w:ind w:firstLine="720"/>
-        <w:rPr>
-          <w:rFonts w:cs="Times New Roman"/>
-          <w:szCs w:val="28"/>
-        </w:rPr>
-      </w:pPr>
     </w:p>
     <w:p>
       <w:pPr>
         <w:pStyle w:val="a"/>
         <w:numPr>
           <w:ilvl w:val="0"/>
-          <w:numId w:val="11"/>
+          <w:numId w:val="12"/>
         </w:numPr>
-        <w:tabs>
-          <w:tab w:val="left" w:pos="426"/>
-        </w:tabs>
-        <w:spacing w:line="240" w:lineRule="auto"/>
-        <w:ind w:left="426" w:firstLine="567"/>
-        <w:rPr>
-          <w:rFonts w:cs="Times New Roman"/>
-          <w:szCs w:val="28"/>
-        </w:rPr>
-      </w:pPr>
-      <w:r>
-        <w:rPr>
-          <w:rFonts w:cs="Times New Roman"/>
-          <w:szCs w:val="28"/>
-        </w:rPr>
-        <w:t xml:space="preserve">В связи с тем, что процедурный кэш работает по принципу хранения либо самых ранних использовавшихся </w:t>
-      </w:r>
-      <w:proofErr w:type="gramStart"/>
-      <w:r>
-        <w:rPr>
-          <w:rFonts w:cs="Times New Roman"/>
-          <w:szCs w:val="28"/>
-        </w:rPr>
-        <w:t>данных  либо</w:t>
-      </w:r>
-      <w:proofErr w:type="gramEnd"/>
-      <w:r>
-        <w:rPr>
-          <w:rFonts w:cs="Times New Roman"/>
-          <w:szCs w:val="28"/>
-        </w:rPr>
-        <w:t xml:space="preserve"> недавно использовавшихся данных, хранимая процедура остается в кэше до тех пор, пока не будет вытеснена оттуда другой часто исполняемой процедурой.</w:t>
+        <w:ind w:left="0" w:firstLine="567"/>
+      </w:pPr>
+      <w:r>
+        <w:t>В связи с тем, что процедурный кэш работает по принципу хранения либо самых ранних использовавшихся данных  либо недавно использовавшихся данных, хранимая процедура остается в кэше до тех пор, пока не будет вытеснена оттуда другой часто исполняемой процедурой.</w:t>
       </w:r>
     </w:p>
     <w:p>
@@ -217,24 +83,11 @@
         <w:pStyle w:val="a"/>
         <w:numPr>
           <w:ilvl w:val="0"/>
-          <w:numId w:val="11"/>
+          <w:numId w:val="12"/>
         </w:numPr>
-        <w:tabs>
-          <w:tab w:val="left" w:pos="426"/>
-          <w:tab w:val="num" w:pos="709"/>
-        </w:tabs>
-        <w:spacing w:line="240" w:lineRule="auto"/>
-        <w:ind w:left="426" w:firstLine="567"/>
-        <w:rPr>
-          <w:rFonts w:cs="Times New Roman"/>
-          <w:szCs w:val="28"/>
-        </w:rPr>
-      </w:pPr>
-      <w:r>
-        <w:rPr>
-          <w:rFonts w:cs="Times New Roman"/>
-          <w:szCs w:val="28"/>
-        </w:rPr>
+        <w:ind w:left="0" w:firstLine="567"/>
+      </w:pPr>
+      <w:r>
         <w:t>Проверка синтаксических ошибок и компиляция происходят при первом запуске хранимой процедуры на исполнение.</w:t>
       </w:r>
     </w:p>
@@ -243,24 +96,11 @@
         <w:pStyle w:val="a"/>
         <w:numPr>
           <w:ilvl w:val="0"/>
-          <w:numId w:val="11"/>
+          <w:numId w:val="12"/>
         </w:numPr>
-        <w:tabs>
-          <w:tab w:val="left" w:pos="426"/>
-          <w:tab w:val="num" w:pos="709"/>
-        </w:tabs>
-        <w:spacing w:line="240" w:lineRule="auto"/>
-        <w:ind w:left="426" w:firstLine="567"/>
-        <w:rPr>
-          <w:rFonts w:cs="Times New Roman"/>
-          <w:szCs w:val="28"/>
-        </w:rPr>
-      </w:pPr>
-      <w:r>
-        <w:rPr>
-          <w:rFonts w:cs="Times New Roman"/>
-          <w:szCs w:val="28"/>
-        </w:rPr>
+        <w:ind w:left="0" w:firstLine="567"/>
+      </w:pPr>
+      <w:r>
         <w:t>Процедуры могут либо выбирать данные, либо модифицировать их, но не то и другое одновременно.</w:t>
       </w:r>
     </w:p>
@@ -269,24 +109,11 @@
         <w:pStyle w:val="a"/>
         <w:numPr>
           <w:ilvl w:val="0"/>
-          <w:numId w:val="11"/>
+          <w:numId w:val="12"/>
         </w:numPr>
-        <w:tabs>
-          <w:tab w:val="left" w:pos="426"/>
-          <w:tab w:val="num" w:pos="709"/>
-        </w:tabs>
-        <w:spacing w:line="240" w:lineRule="auto"/>
-        <w:ind w:left="426" w:firstLine="567"/>
-        <w:rPr>
-          <w:rFonts w:cs="Times New Roman"/>
-          <w:szCs w:val="28"/>
-        </w:rPr>
-      </w:pPr>
-      <w:r>
-        <w:rPr>
-          <w:rFonts w:cs="Times New Roman"/>
-          <w:szCs w:val="28"/>
-        </w:rPr>
+        <w:ind w:left="0" w:firstLine="567"/>
+      </w:pPr>
+      <w:r>
         <w:t xml:space="preserve">Хранимые процедуры могут использоваться как механизм безопасности. Пользователю предоставляется право запускать хранимую процедуру, но не право непосредственного доступа к данным таблицы. </w:t>
       </w:r>
     </w:p>
@@ -295,375 +122,154 @@
         <w:pStyle w:val="a"/>
         <w:numPr>
           <w:ilvl w:val="0"/>
-          <w:numId w:val="11"/>
+          <w:numId w:val="12"/>
         </w:numPr>
-        <w:tabs>
-          <w:tab w:val="left" w:pos="426"/>
-          <w:tab w:val="num" w:pos="709"/>
-        </w:tabs>
-        <w:spacing w:line="240" w:lineRule="auto"/>
-        <w:ind w:left="426" w:firstLine="567"/>
-        <w:rPr>
-          <w:rFonts w:cs="Times New Roman"/>
-          <w:szCs w:val="28"/>
-        </w:rPr>
-      </w:pPr>
-      <w:r>
-        <w:rPr>
-          <w:rFonts w:cs="Times New Roman"/>
-          <w:szCs w:val="28"/>
-        </w:rPr>
+        <w:ind w:left="0" w:firstLine="567"/>
+      </w:pPr>
+      <w:r>
         <w:t>Процедуры могут принимать и возвращать параметры.</w:t>
       </w:r>
     </w:p>
     <w:p>
-      <w:pPr>
-        <w:tabs>
-          <w:tab w:val="left" w:pos="360"/>
-        </w:tabs>
-        <w:spacing w:line="240" w:lineRule="auto"/>
-        <w:ind w:firstLine="720"/>
-        <w:rPr>
-          <w:rFonts w:cs="Times New Roman"/>
-          <w:szCs w:val="28"/>
-        </w:rPr>
-      </w:pPr>
-    </w:p>
-    <w:p>
-      <w:pPr>
-        <w:tabs>
-          <w:tab w:val="left" w:pos="360"/>
-        </w:tabs>
-        <w:spacing w:line="240" w:lineRule="auto"/>
-        <w:ind w:firstLine="720"/>
-        <w:rPr>
-          <w:rFonts w:cs="Times New Roman"/>
-          <w:szCs w:val="28"/>
-        </w:rPr>
-      </w:pPr>
-      <w:r>
-        <w:rPr>
-          <w:rFonts w:cs="Times New Roman"/>
-          <w:szCs w:val="28"/>
-        </w:rPr>
+      <w:r>
         <w:tab/>
         <w:t>Далее опишем особенности хранимых функции в PostgreSQL, которые также справедливы для хранимых процедур.</w:t>
       </w:r>
     </w:p>
     <w:p>
-      <w:pPr>
-        <w:tabs>
-          <w:tab w:val="left" w:pos="360"/>
-        </w:tabs>
-        <w:spacing w:line="240" w:lineRule="auto"/>
-        <w:ind w:firstLine="720"/>
-        <w:rPr>
-          <w:rFonts w:cs="Times New Roman"/>
-          <w:szCs w:val="28"/>
-        </w:rPr>
-      </w:pPr>
-      <w:r>
-        <w:rPr>
-          <w:rFonts w:cs="Times New Roman"/>
-          <w:szCs w:val="28"/>
-        </w:rPr>
+      <w:r>
+        <w:lastRenderedPageBreak/>
         <w:tab/>
         <w:t>SQL-функции выполняют произвольный список операторов SQL и возвращают результат последнего запроса в списке. В простом случае (не с множеством) будет возвращена первая строка результата последнего запроса. (Помните, что понятие "первая строка" в наборе результатов с несколькими строками определено точно, только если присутствует ORDER BY.) Если последний запрос вообще не вернёт строки, будет возвращено значение NULL.</w:t>
       </w:r>
     </w:p>
     <w:p>
-      <w:pPr>
-        <w:tabs>
-          <w:tab w:val="left" w:pos="360"/>
-        </w:tabs>
-        <w:spacing w:line="240" w:lineRule="auto"/>
-        <w:ind w:firstLine="720"/>
-        <w:rPr>
-          <w:rFonts w:cs="Times New Roman"/>
-          <w:szCs w:val="28"/>
-        </w:rPr>
-      </w:pPr>
-      <w:r>
-        <w:rPr>
-          <w:rFonts w:cs="Times New Roman"/>
-          <w:szCs w:val="28"/>
-        </w:rPr>
-        <w:t xml:space="preserve">Кроме того, можно объявить SQL-функцию как возвращающую множество (то есть, несколько строк), указав в качестве возвращаемого типа функции SETOF </w:t>
-      </w:r>
-      <w:proofErr w:type="spellStart"/>
-      <w:r>
-        <w:rPr>
-          <w:rFonts w:cs="Times New Roman"/>
-          <w:szCs w:val="28"/>
-        </w:rPr>
-        <w:t>некий_тип</w:t>
-      </w:r>
-      <w:proofErr w:type="spellEnd"/>
-      <w:r>
-        <w:rPr>
-          <w:rFonts w:cs="Times New Roman"/>
-          <w:szCs w:val="28"/>
-        </w:rPr>
-        <w:t>, либо объявив её с указанием RETURNS TABLE(колонки). В этом случае будут возвращены все строки результата последнего запроса.</w:t>
-      </w:r>
-    </w:p>
-    <w:p>
-      <w:pPr>
-        <w:tabs>
-          <w:tab w:val="left" w:pos="360"/>
-        </w:tabs>
-        <w:spacing w:line="240" w:lineRule="auto"/>
-        <w:ind w:firstLine="720"/>
-        <w:rPr>
-          <w:rFonts w:cs="Times New Roman"/>
-          <w:szCs w:val="28"/>
-        </w:rPr>
-      </w:pPr>
-      <w:r>
-        <w:rPr>
-          <w:rFonts w:cs="Times New Roman"/>
-          <w:szCs w:val="28"/>
+      <w:r>
+        <w:t>Кроме того, можно объявить SQL-функцию как возвращающую множество (то есть, несколько строк), указав в качестве возвращаемого типа функции SETOF некий_тип, либо объявив её с указанием RETURNS TABLE(колонки). В этом случае будут возвращены все строки результата последнего запроса.</w:t>
+      </w:r>
+    </w:p>
+    <w:p>
+      <w:r>
+        <w:t>Тело SQL-функции должно представлять собой список SQL-операторов, разделённых точкой с запятой. Точка с запятой после последнего оператора может отсутствовать. Если только функция не объявлена как возвращающая void, последним оператором должен быть SELECT, либо INSERT, UPDATE или DELETE с предложением RETURNING.</w:t>
+      </w:r>
+    </w:p>
+    <w:p>
+      <w:r>
+        <w:t>Любой набор команд на языке SQL можно скомпоновать вместе и обозначить как функцию. Помимо запросов SELECT, эти команды могут включать запросы, изменяющие данные (INSERT, UPDATE и DELET</w:t>
+      </w:r>
+      <w:r>
+        <w:t>E), а также другие SQL-команды.</w:t>
+      </w:r>
+      <w:r>
+        <w:t xml:space="preserve"> Однако последней командой должна быть SELECT или команда с предложением RETURNING, возвращающая результат с типом возврата функции. Если же вы хотите определить функцию SQL, выполняющую действия, но не возвращающую полезное значение, вы можете объяви</w:t>
+      </w:r>
+      <w:r>
+        <w:t>ть её как возвращающую тип void, что по сути является процедурой, поэтому намного логичнее использовать именно ей.</w:t>
+      </w:r>
+    </w:p>
+    <w:p>
+      <w:r>
+        <w:t>Простейший синтаксис операторов создания хранимых процедур:</w:t>
+      </w:r>
+    </w:p>
+    <w:p>
+      <w:pPr>
+        <w:pStyle w:val="a5"/>
+        <w:shd w:val="clear" w:color="auto" w:fill="D0CECE" w:themeFill="background2" w:themeFillShade="E6"/>
+        <w:rPr>
+          <w:lang w:val="en-US"/>
+        </w:rPr>
+      </w:pPr>
+      <w:r>
+        <w:rPr>
+          <w:lang w:val="en-US"/>
+        </w:rPr>
+        <w:t>CREATE [OR REPLACE] PROCEDURE procedure_name(parameter_list)</w:t>
+      </w:r>
+    </w:p>
+    <w:p>
+      <w:pPr>
+        <w:pStyle w:val="a5"/>
+        <w:shd w:val="clear" w:color="auto" w:fill="D0CECE" w:themeFill="background2" w:themeFillShade="E6"/>
+        <w:rPr>
+          <w:lang w:val="en-US"/>
+        </w:rPr>
+      </w:pPr>
+      <w:r>
+        <w:rPr>
+          <w:lang w:val="en-US"/>
+        </w:rPr>
+        <w:t>LANGUAGE language_name</w:t>
+      </w:r>
+    </w:p>
+    <w:p>
+      <w:pPr>
+        <w:pStyle w:val="a5"/>
+        <w:shd w:val="clear" w:color="auto" w:fill="D0CECE" w:themeFill="background2" w:themeFillShade="E6"/>
+        <w:rPr>
+          <w:lang w:val="en-US"/>
+        </w:rPr>
+      </w:pPr>
+      <w:r>
+        <w:rPr>
+          <w:lang w:val="en-US"/>
+        </w:rPr>
+        <w:t>AS $$</w:t>
+      </w:r>
+    </w:p>
+    <w:p>
+      <w:pPr>
+        <w:pStyle w:val="a5"/>
+        <w:shd w:val="clear" w:color="auto" w:fill="D0CECE" w:themeFill="background2" w:themeFillShade="E6"/>
+        <w:rPr>
+          <w:lang w:val="en-US"/>
+        </w:rPr>
+      </w:pPr>
+      <w:r>
+        <w:rPr>
+          <w:lang w:val="en-US"/>
+        </w:rPr>
+        <w:t xml:space="preserve">    stored_procedure_body;</w:t>
+      </w:r>
+    </w:p>
+    <w:p>
+      <w:pPr>
+        <w:pStyle w:val="a5"/>
+        <w:shd w:val="clear" w:color="auto" w:fill="D0CECE" w:themeFill="background2" w:themeFillShade="E6"/>
+        <w:rPr>
+          <w:b/>
+        </w:rPr>
+      </w:pPr>
+      <w:r>
+        <w:t>$$;</w:t>
+      </w:r>
+    </w:p>
+    <w:p>
+      <w:r>
+        <w:t xml:space="preserve">Проще всего описать синтаксис хранимой процедуры на примере, </w:t>
+      </w:r>
+      <w:r>
+        <w:t>показывающей уведомление</w:t>
+      </w:r>
+      <w:r>
+        <w:t>.</w:t>
+      </w:r>
+    </w:p>
+    <w:p>
+      <w:pPr>
+        <w:pStyle w:val="a5"/>
+        <w:shd w:val="clear" w:color="auto" w:fill="D0CECE" w:themeFill="background2" w:themeFillShade="E6"/>
+        <w:rPr>
+          <w:noProof/>
+          <w:lang w:val="en-US"/>
+        </w:rPr>
+      </w:pPr>
+      <w:r>
+        <w:rPr>
+          <w:noProof/>
+          <w:lang w:val="en-US"/>
         </w:rPr>
         <w:lastRenderedPageBreak/>
-        <w:t xml:space="preserve">Тело SQL-функции должно представлять собой список SQL-операторов, разделённых точкой с запятой. Точка с запятой после последнего оператора может отсутствовать. Если только функция не объявлена как возвращающая </w:t>
-      </w:r>
-      <w:proofErr w:type="spellStart"/>
-      <w:r>
-        <w:rPr>
-          <w:rFonts w:cs="Times New Roman"/>
-          <w:szCs w:val="28"/>
-        </w:rPr>
-        <w:t>void</w:t>
-      </w:r>
-      <w:proofErr w:type="spellEnd"/>
-      <w:r>
-        <w:rPr>
-          <w:rFonts w:cs="Times New Roman"/>
-          <w:szCs w:val="28"/>
-        </w:rPr>
-        <w:t>, последним оператором должен быть SELECT, либо INSERT, UPDATE или DELETE с предложением RETURNING.</w:t>
-      </w:r>
-    </w:p>
-    <w:p>
-      <w:pPr>
-        <w:tabs>
-          <w:tab w:val="left" w:pos="360"/>
-        </w:tabs>
-        <w:spacing w:line="240" w:lineRule="auto"/>
-        <w:ind w:firstLine="720"/>
-        <w:rPr>
-          <w:rFonts w:cs="Times New Roman"/>
-          <w:szCs w:val="28"/>
-        </w:rPr>
-      </w:pPr>
-      <w:r>
-        <w:rPr>
-          <w:rFonts w:cs="Times New Roman"/>
-          <w:szCs w:val="28"/>
-        </w:rPr>
-        <w:t>Любой набор команд на языке SQL можно скомпоновать вместе и обозначить как функцию. Помимо запросов SELECT, эти команды могут включать запросы, изменяющие данные (INSERT, UPDATE и DELET</w:t>
-      </w:r>
-      <w:r>
-        <w:rPr>
-          <w:rFonts w:cs="Times New Roman"/>
-          <w:szCs w:val="28"/>
-        </w:rPr>
-        <w:t>E), а также другие SQL-команды.</w:t>
-      </w:r>
-      <w:r>
-        <w:rPr>
-          <w:rFonts w:cs="Times New Roman"/>
-          <w:szCs w:val="28"/>
-        </w:rPr>
-        <w:t xml:space="preserve"> Однако последней командой должна быть SELECT или команда с предложением RETURNING, возвращающая результат с типом возврата функции. Если же вы хотите определить функцию SQL, выполняющую действия, но не возвращающую полезное значение, вы можете объяви</w:t>
-      </w:r>
-      <w:r>
-        <w:rPr>
-          <w:rFonts w:cs="Times New Roman"/>
-          <w:szCs w:val="28"/>
-        </w:rPr>
-        <w:t xml:space="preserve">ть её как возвращающую тип </w:t>
-      </w:r>
-      <w:proofErr w:type="spellStart"/>
-      <w:r>
-        <w:rPr>
-          <w:rFonts w:cs="Times New Roman"/>
-          <w:szCs w:val="28"/>
-        </w:rPr>
-        <w:t>void</w:t>
-      </w:r>
-      <w:proofErr w:type="spellEnd"/>
-      <w:r>
-        <w:rPr>
-          <w:rFonts w:cs="Times New Roman"/>
-          <w:szCs w:val="28"/>
-        </w:rPr>
-        <w:t>, что по сути является процедурой, поэтому намного логичнее использовать именно ей.</w:t>
-      </w:r>
-    </w:p>
-    <w:p>
-      <w:pPr>
-        <w:widowControl w:val="0"/>
-        <w:spacing w:line="240" w:lineRule="auto"/>
-        <w:ind w:firstLine="720"/>
-        <w:rPr>
-          <w:rFonts w:cs="Times New Roman"/>
-          <w:szCs w:val="28"/>
-        </w:rPr>
-      </w:pPr>
-    </w:p>
-    <w:p>
-      <w:r>
-        <w:t>Простейший синтаксис операторов создания хранимых процедур:</w:t>
-      </w:r>
-    </w:p>
-    <w:p>
-      <w:pPr>
-        <w:pStyle w:val="a5"/>
-        <w:shd w:val="clear" w:color="auto" w:fill="D0CECE" w:themeFill="background2" w:themeFillShade="E6"/>
-        <w:rPr>
-          <w:lang w:val="en-US"/>
-        </w:rPr>
-      </w:pPr>
-      <w:r>
-        <w:rPr>
-          <w:lang w:val="en-US"/>
-        </w:rPr>
-        <w:t xml:space="preserve">CREATE [OR REPLACE] PROCEDURE </w:t>
-      </w:r>
-      <w:proofErr w:type="spellStart"/>
-      <w:r>
-        <w:rPr>
-          <w:lang w:val="en-US"/>
-        </w:rPr>
-        <w:t>procedure_name</w:t>
-      </w:r>
-      <w:proofErr w:type="spellEnd"/>
-      <w:r>
-        <w:rPr>
-          <w:lang w:val="en-US"/>
-        </w:rPr>
-        <w:t>(</w:t>
-      </w:r>
-      <w:proofErr w:type="spellStart"/>
-      <w:r>
-        <w:rPr>
-          <w:lang w:val="en-US"/>
-        </w:rPr>
-        <w:t>parameter_list</w:t>
-      </w:r>
-      <w:proofErr w:type="spellEnd"/>
-      <w:r>
-        <w:rPr>
-          <w:lang w:val="en-US"/>
-        </w:rPr>
-        <w:t>)</w:t>
-      </w:r>
-    </w:p>
-    <w:p>
-      <w:pPr>
-        <w:pStyle w:val="a5"/>
-        <w:shd w:val="clear" w:color="auto" w:fill="D0CECE" w:themeFill="background2" w:themeFillShade="E6"/>
-        <w:rPr>
-          <w:lang w:val="en-US"/>
-        </w:rPr>
-      </w:pPr>
-      <w:r>
-        <w:rPr>
-          <w:lang w:val="en-US"/>
-        </w:rPr>
-        <w:t xml:space="preserve">LANGUAGE </w:t>
-      </w:r>
-      <w:proofErr w:type="spellStart"/>
-      <w:r>
-        <w:rPr>
-          <w:lang w:val="en-US"/>
-        </w:rPr>
-        <w:t>language_name</w:t>
-      </w:r>
-      <w:proofErr w:type="spellEnd"/>
-    </w:p>
-    <w:p>
-      <w:pPr>
-        <w:pStyle w:val="a5"/>
-        <w:shd w:val="clear" w:color="auto" w:fill="D0CECE" w:themeFill="background2" w:themeFillShade="E6"/>
-        <w:rPr>
-          <w:lang w:val="en-US"/>
-        </w:rPr>
-      </w:pPr>
-      <w:r>
-        <w:rPr>
-          <w:lang w:val="en-US"/>
-        </w:rPr>
-        <w:t>AS $$</w:t>
-      </w:r>
-    </w:p>
-    <w:p>
-      <w:pPr>
-        <w:pStyle w:val="a5"/>
-        <w:shd w:val="clear" w:color="auto" w:fill="D0CECE" w:themeFill="background2" w:themeFillShade="E6"/>
-        <w:rPr>
-          <w:lang w:val="en-US"/>
-        </w:rPr>
-      </w:pPr>
-      <w:r>
-        <w:rPr>
-          <w:lang w:val="en-US"/>
-        </w:rPr>
-        <w:t xml:space="preserve">    </w:t>
-      </w:r>
-      <w:proofErr w:type="spellStart"/>
-      <w:r>
-        <w:rPr>
-          <w:lang w:val="en-US"/>
-        </w:rPr>
-        <w:t>stored_procedure_body</w:t>
-      </w:r>
-      <w:proofErr w:type="spellEnd"/>
-      <w:r>
-        <w:rPr>
-          <w:lang w:val="en-US"/>
-        </w:rPr>
-        <w:t>;</w:t>
-      </w:r>
-    </w:p>
-    <w:p>
-      <w:pPr>
-        <w:pStyle w:val="a5"/>
-        <w:shd w:val="clear" w:color="auto" w:fill="D0CECE" w:themeFill="background2" w:themeFillShade="E6"/>
-        <w:rPr>
-          <w:b/>
-        </w:rPr>
-      </w:pPr>
-      <w:r>
-        <w:t>$$;</w:t>
-      </w:r>
-    </w:p>
-    <w:p>
-      <w:r>
-        <w:t xml:space="preserve">Проще всего описать синтаксис хранимой процедуры на примере, </w:t>
-      </w:r>
-      <w:r>
-        <w:t>показывающей уведомление</w:t>
-      </w:r>
-      <w:r>
-        <w:t>.</w:t>
-      </w:r>
-    </w:p>
-    <w:p>
-      <w:pPr>
-        <w:pStyle w:val="a5"/>
-        <w:shd w:val="clear" w:color="auto" w:fill="D0CECE" w:themeFill="background2" w:themeFillShade="E6"/>
-        <w:rPr>
-          <w:noProof/>
-          <w:lang w:val="en-US"/>
-        </w:rPr>
-      </w:pPr>
-      <w:r>
-        <w:rPr>
-          <w:noProof/>
-          <w:lang w:val="en-US"/>
-        </w:rPr>
         <w:t xml:space="preserve">CREATE OR REPLACE PROCEDURE </w:t>
       </w:r>
       <w:r>
@@ -1005,7 +611,6 @@
           <w:noProof/>
           <w:lang w:val="en-US"/>
         </w:rPr>
-        <w:lastRenderedPageBreak/>
         <w:drawing>
           <wp:inline distT="0" distB="0" distL="0" distR="0" wp14:anchorId="40684516" wp14:editId="107AB98F">
             <wp:extent cx="5940425" cy="2849245"/>
@@ -1078,36 +683,12 @@
       </w:pPr>
     </w:p>
     <w:p>
-      <w:pPr>
-        <w:spacing w:line="240" w:lineRule="auto"/>
-        <w:ind w:firstLine="720"/>
-        <w:rPr>
-          <w:rFonts w:eastAsia="Calibri" w:cs="Times New Roman"/>
-          <w:szCs w:val="28"/>
-        </w:rPr>
-      </w:pPr>
-      <w:r>
-        <w:rPr>
-          <w:rFonts w:eastAsia="Calibri" w:cs="Times New Roman"/>
-          <w:szCs w:val="28"/>
-        </w:rPr>
+      <w:r>
         <w:t>Хранимые процедуры поддерживают входные и выходные параметры.</w:t>
       </w:r>
     </w:p>
     <w:p>
-      <w:pPr>
-        <w:spacing w:line="240" w:lineRule="auto"/>
-        <w:ind w:firstLine="720"/>
-        <w:rPr>
-          <w:rFonts w:eastAsia="Calibri" w:cs="Times New Roman"/>
-          <w:szCs w:val="28"/>
-        </w:rPr>
-      </w:pPr>
-      <w:r>
-        <w:rPr>
-          <w:rFonts w:eastAsia="Calibri" w:cs="Times New Roman"/>
-          <w:szCs w:val="28"/>
-        </w:rPr>
+      <w:r>
         <w:t>Для объявления параметра необходимо знать следующее:</w:t>
       </w:r>
     </w:p>
@@ -1309,33 +890,33 @@
         <w:t>.</w:t>
       </w:r>
       <w:r>
-        <w:t xml:space="preserve"> Далее следует тип значения, можно указать имя. Если имя параметра не задано, то внутри процедуры к нему можно обратиться через </w:t>
+        <w:t xml:space="preserve"> Далее следует тип значения, можно указать имя. </w:t>
+      </w:r>
+      <w:r>
+        <w:lastRenderedPageBreak/>
+        <w:t xml:space="preserve">Если имя параметра не задано, то внутри процедуры к нему можно обратиться через </w:t>
       </w:r>
       <w:r>
         <w:t>${</w:t>
       </w:r>
-      <w:proofErr w:type="spellStart"/>
       <w:r>
         <w:rPr>
           <w:lang w:val="en-US"/>
         </w:rPr>
         <w:t>num</w:t>
       </w:r>
-      <w:proofErr w:type="spellEnd"/>
       <w:r>
         <w:t xml:space="preserve">}, </w:t>
       </w:r>
       <w:r>
         <w:t xml:space="preserve">где </w:t>
       </w:r>
-      <w:proofErr w:type="spellStart"/>
       <w:r>
         <w:rPr>
           <w:lang w:val="en-US"/>
         </w:rPr>
         <w:t>num</w:t>
       </w:r>
-      <w:proofErr w:type="spellEnd"/>
       <w:r>
         <w:t xml:space="preserve"> – порядковый номер параметра в списке, начиная с 1.</w:t>
       </w:r>
@@ -1363,14 +944,7 @@
         <w:rPr>
           <w:lang w:val="en-US"/>
         </w:rPr>
-        <w:t>CREATE OR REPLACE PROCEDURE public."</w:t>
-      </w:r>
-      <w:proofErr w:type="spellStart"/>
-      <w:r>
-        <w:rPr>
-          <w:lang w:val="en-US"/>
-        </w:rPr>
-        <w:t>insert</w:t>
+        <w:t>CREATE OR REPLACE PROCEDURE public."insert</w:t>
       </w:r>
       <w:r>
         <w:rPr>
@@ -1382,43 +956,22 @@
         <w:rPr>
           <w:lang w:val="en-US"/>
         </w:rPr>
-        <w:t>Color</w:t>
-      </w:r>
-      <w:proofErr w:type="spellEnd"/>
-      <w:r>
-        <w:rPr>
-          <w:lang w:val="en-US"/>
-        </w:rPr>
-        <w:t>"(IN integer, IN character varying)</w:t>
-      </w:r>
-    </w:p>
-    <w:p>
-      <w:pPr>
-        <w:pStyle w:val="a5"/>
-        <w:shd w:val="clear" w:color="auto" w:fill="D0CECE" w:themeFill="background2" w:themeFillShade="E6"/>
-        <w:rPr>
-          <w:lang w:val="en-US"/>
-        </w:rPr>
-      </w:pPr>
-      <w:r>
-        <w:rPr>
-          <w:lang w:val="en-US"/>
-        </w:rPr>
-        <w:t>LANGUAGE '</w:t>
-      </w:r>
-      <w:proofErr w:type="spellStart"/>
-      <w:r>
-        <w:rPr>
-          <w:lang w:val="en-US"/>
-        </w:rPr>
-        <w:t>plpgsql</w:t>
-      </w:r>
-      <w:proofErr w:type="spellEnd"/>
-      <w:r>
-        <w:rPr>
-          <w:lang w:val="en-US"/>
-        </w:rPr>
-        <w:t>'</w:t>
+        <w:t>Color"(IN integer, IN character varying)</w:t>
+      </w:r>
+    </w:p>
+    <w:p>
+      <w:pPr>
+        <w:pStyle w:val="a5"/>
+        <w:shd w:val="clear" w:color="auto" w:fill="D0CECE" w:themeFill="background2" w:themeFillShade="E6"/>
+        <w:rPr>
+          <w:lang w:val="en-US"/>
+        </w:rPr>
+      </w:pPr>
+      <w:r>
+        <w:rPr>
+          <w:lang w:val="en-US"/>
+        </w:rPr>
+        <w:t>LANGUAGE 'plpgsql'</w:t>
       </w:r>
     </w:p>
     <w:p>
@@ -1468,33 +1021,11 @@
           <w:lang w:val="en-US"/>
         </w:rPr>
       </w:pPr>
-      <w:proofErr w:type="spellStart"/>
-      <w:r>
-        <w:rPr>
-          <w:lang w:val="en-US"/>
-        </w:rPr>
-        <w:t>cnt</w:t>
-      </w:r>
-      <w:proofErr w:type="spellEnd"/>
-      <w:r>
-        <w:rPr>
-          <w:lang w:val="en-US"/>
-        </w:rPr>
-        <w:t xml:space="preserve"> </w:t>
-      </w:r>
-      <w:proofErr w:type="gramStart"/>
-      <w:r>
-        <w:rPr>
-          <w:lang w:val="en-US"/>
-        </w:rPr>
-        <w:t>INTEGER :</w:t>
-      </w:r>
-      <w:proofErr w:type="gramEnd"/>
-      <w:r>
-        <w:rPr>
-          <w:lang w:val="en-US"/>
-        </w:rPr>
-        <w:t>= 1;</w:t>
+      <w:r>
+        <w:rPr>
+          <w:lang w:val="en-US"/>
+        </w:rPr>
+        <w:t>cnt INTEGER := 1;</w:t>
       </w:r>
     </w:p>
     <w:p>
@@ -1584,7 +1115,6 @@
         <w:rPr>
           <w:lang w:val="en-US"/>
         </w:rPr>
-        <w:lastRenderedPageBreak/>
         <w:tab/>
       </w:r>
       <w:r>
@@ -1614,16 +1144,8 @@
           <w:lang w:val="en-US"/>
         </w:rPr>
         <w:tab/>
-        <w:t xml:space="preserve">INTO </w:t>
-      </w:r>
-      <w:proofErr w:type="spellStart"/>
-      <w:r>
-        <w:rPr>
-          <w:lang w:val="en-US"/>
-        </w:rPr>
-        <w:t>cnt</w:t>
-      </w:r>
-      <w:proofErr w:type="spellEnd"/>
+        <w:t>INTO cnt</w:t>
+      </w:r>
     </w:p>
     <w:p>
       <w:pPr>
@@ -1654,21 +1176,7 @@
           <w:lang w:val="en-US"/>
         </w:rPr>
         <w:tab/>
-        <w:t xml:space="preserve">IF </w:t>
-      </w:r>
-      <w:proofErr w:type="spellStart"/>
-      <w:r>
-        <w:rPr>
-          <w:lang w:val="en-US"/>
-        </w:rPr>
-        <w:t>cnt</w:t>
-      </w:r>
-      <w:proofErr w:type="spellEnd"/>
-      <w:r>
-        <w:rPr>
-          <w:lang w:val="en-US"/>
-        </w:rPr>
-        <w:t xml:space="preserve"> = 0 THEN</w:t>
+        <w:t>IF cnt = 0 THEN</w:t>
       </w:r>
     </w:p>
     <w:p>
@@ -1690,21 +1198,7 @@
           <w:lang w:val="en-US"/>
         </w:rPr>
         <w:tab/>
-        <w:t xml:space="preserve">INSERT INTO colors("NAME") VALUES ($2) RETURNING "ID" INTO </w:t>
-      </w:r>
-      <w:proofErr w:type="spellStart"/>
-      <w:r>
-        <w:rPr>
-          <w:lang w:val="en-US"/>
-        </w:rPr>
-        <w:t>cnt</w:t>
-      </w:r>
-      <w:proofErr w:type="spellEnd"/>
-      <w:r>
-        <w:rPr>
-          <w:lang w:val="en-US"/>
-        </w:rPr>
-        <w:t>;</w:t>
+        <w:t>INSERT INTO colors("NAME") VALUES ($2) RETURNING "ID" INTO cnt;</w:t>
       </w:r>
     </w:p>
     <w:p>
@@ -1808,21 +1302,7 @@
           <w:lang w:val="en-US"/>
         </w:rPr>
         <w:tab/>
-        <w:t xml:space="preserve">"COLOR" = </w:t>
-      </w:r>
-      <w:proofErr w:type="spellStart"/>
-      <w:r>
-        <w:rPr>
-          <w:lang w:val="en-US"/>
-        </w:rPr>
-        <w:t>cnt</w:t>
-      </w:r>
-      <w:proofErr w:type="spellEnd"/>
-      <w:r>
-        <w:rPr>
-          <w:lang w:val="en-US"/>
-        </w:rPr>
-        <w:t xml:space="preserve"> </w:t>
+        <w:t xml:space="preserve">"COLOR" = cnt </w:t>
       </w:r>
     </w:p>
     <w:p>
@@ -2228,21 +1708,7 @@
         <w:rPr>
           <w:snapToGrid w:val="0"/>
         </w:rPr>
-        <w:t xml:space="preserve"> </w:t>
-      </w:r>
-      <w:proofErr w:type="spellStart"/>
-      <w:r>
-        <w:rPr>
-          <w:snapToGrid w:val="0"/>
-        </w:rPr>
-        <w:t>бедет</w:t>
-      </w:r>
-      <w:proofErr w:type="spellEnd"/>
-      <w:r>
-        <w:rPr>
-          <w:snapToGrid w:val="0"/>
-        </w:rPr>
-        <w:t xml:space="preserve"> выглядеть следующим образом:</w:t>
+        <w:t xml:space="preserve"> бедет выглядеть следующим образом:</w:t>
       </w:r>
     </w:p>
     <w:p>
@@ -2267,10 +1733,15 @@
           <w:szCs w:val="28"/>
           <w:lang w:val="en-US"/>
         </w:rPr>
-        <w:t xml:space="preserve">CREATE [ OR </w:t>
-      </w:r>
-      <w:proofErr w:type="gramStart"/>
-      <w:r>
+        <w:t>CREATE [ OR REPLACE ] PROCEDURE</w:t>
+      </w:r>
+    </w:p>
+    <w:p>
+      <w:pPr>
+        <w:widowControl w:val="0"/>
+        <w:shd w:val="clear" w:color="auto" w:fill="D0CECE" w:themeFill="background2" w:themeFillShade="E6"/>
+        <w:spacing w:line="240" w:lineRule="auto"/>
+        <w:ind w:right="-8"/>
         <w:rPr>
           <w:rFonts w:eastAsia="Calibri" w:cs="Times New Roman"/>
           <w:bCs/>
@@ -2278,9 +1749,7 @@
           <w:szCs w:val="28"/>
           <w:lang w:val="en-US"/>
         </w:rPr>
-        <w:t>REPLACE ]</w:t>
-      </w:r>
-      <w:proofErr w:type="gramEnd"/>
+      </w:pPr>
       <w:r>
         <w:rPr>
           <w:rFonts w:eastAsia="Calibri" w:cs="Times New Roman"/>
@@ -2289,7 +1758,7 @@
           <w:szCs w:val="28"/>
           <w:lang w:val="en-US"/>
         </w:rPr>
-        <w:t xml:space="preserve"> PROCEDURE</w:t>
+        <w:t xml:space="preserve">    name ( [ [ argmode ] [ argname ] argtype [ { DEFAULT | = } default_expr ] [, ...] ] )</w:t>
       </w:r>
     </w:p>
     <w:p>
@@ -2314,10 +1783,15 @@
           <w:szCs w:val="28"/>
           <w:lang w:val="en-US"/>
         </w:rPr>
-        <w:t xml:space="preserve">    name </w:t>
-      </w:r>
-      <w:proofErr w:type="gramStart"/>
-      <w:r>
+        <w:t xml:space="preserve">  { LANGUAGE lang_name</w:t>
+      </w:r>
+    </w:p>
+    <w:p>
+      <w:pPr>
+        <w:widowControl w:val="0"/>
+        <w:shd w:val="clear" w:color="auto" w:fill="D0CECE" w:themeFill="background2" w:themeFillShade="E6"/>
+        <w:spacing w:line="240" w:lineRule="auto"/>
+        <w:ind w:right="-8"/>
         <w:rPr>
           <w:rFonts w:eastAsia="Calibri" w:cs="Times New Roman"/>
           <w:bCs/>
@@ -2325,9 +1799,7 @@
           <w:szCs w:val="28"/>
           <w:lang w:val="en-US"/>
         </w:rPr>
-        <w:t>( [</w:t>
-      </w:r>
-      <w:proofErr w:type="gramEnd"/>
+      </w:pPr>
       <w:r>
         <w:rPr>
           <w:rFonts w:eastAsia="Calibri" w:cs="Times New Roman"/>
@@ -2336,10 +1808,15 @@
           <w:szCs w:val="28"/>
           <w:lang w:val="en-US"/>
         </w:rPr>
-        <w:t xml:space="preserve"> [ </w:t>
-      </w:r>
-      <w:proofErr w:type="spellStart"/>
-      <w:r>
+        <w:t xml:space="preserve">    | TRANSFORM { FOR TYPE type_name } [, ... ]</w:t>
+      </w:r>
+    </w:p>
+    <w:p>
+      <w:pPr>
+        <w:widowControl w:val="0"/>
+        <w:shd w:val="clear" w:color="auto" w:fill="D0CECE" w:themeFill="background2" w:themeFillShade="E6"/>
+        <w:spacing w:line="240" w:lineRule="auto"/>
+        <w:ind w:right="-8"/>
         <w:rPr>
           <w:rFonts w:eastAsia="Calibri" w:cs="Times New Roman"/>
           <w:bCs/>
@@ -2347,9 +1824,7 @@
           <w:szCs w:val="28"/>
           <w:lang w:val="en-US"/>
         </w:rPr>
-        <w:t>argmode</w:t>
-      </w:r>
-      <w:proofErr w:type="spellEnd"/>
+      </w:pPr>
       <w:r>
         <w:rPr>
           <w:rFonts w:eastAsia="Calibri" w:cs="Times New Roman"/>
@@ -2358,10 +1833,15 @@
           <w:szCs w:val="28"/>
           <w:lang w:val="en-US"/>
         </w:rPr>
-        <w:t xml:space="preserve"> ] [ </w:t>
-      </w:r>
-      <w:proofErr w:type="spellStart"/>
-      <w:r>
+        <w:t xml:space="preserve">    | [ EXTERNAL ] SECURITY INVOKER | [ EXTERNAL ] SECURITY DEFINER</w:t>
+      </w:r>
+    </w:p>
+    <w:p>
+      <w:pPr>
+        <w:widowControl w:val="0"/>
+        <w:shd w:val="clear" w:color="auto" w:fill="D0CECE" w:themeFill="background2" w:themeFillShade="E6"/>
+        <w:spacing w:line="240" w:lineRule="auto"/>
+        <w:ind w:right="-8"/>
         <w:rPr>
           <w:rFonts w:eastAsia="Calibri" w:cs="Times New Roman"/>
           <w:bCs/>
@@ -2369,9 +1849,7 @@
           <w:szCs w:val="28"/>
           <w:lang w:val="en-US"/>
         </w:rPr>
-        <w:t>argname</w:t>
-      </w:r>
-      <w:proofErr w:type="spellEnd"/>
+      </w:pPr>
       <w:r>
         <w:rPr>
           <w:rFonts w:eastAsia="Calibri" w:cs="Times New Roman"/>
@@ -2380,10 +1858,15 @@
           <w:szCs w:val="28"/>
           <w:lang w:val="en-US"/>
         </w:rPr>
-        <w:t xml:space="preserve"> ] </w:t>
-      </w:r>
-      <w:proofErr w:type="spellStart"/>
-      <w:r>
+        <w:t xml:space="preserve">    | SET configuration_parameter { TO value | = value | FROM CURRENT }</w:t>
+      </w:r>
+    </w:p>
+    <w:p>
+      <w:pPr>
+        <w:widowControl w:val="0"/>
+        <w:shd w:val="clear" w:color="auto" w:fill="D0CECE" w:themeFill="background2" w:themeFillShade="E6"/>
+        <w:spacing w:line="240" w:lineRule="auto"/>
+        <w:ind w:right="-8"/>
         <w:rPr>
           <w:rFonts w:eastAsia="Calibri" w:cs="Times New Roman"/>
           <w:bCs/>
@@ -2391,9 +1874,7 @@
           <w:szCs w:val="28"/>
           <w:lang w:val="en-US"/>
         </w:rPr>
-        <w:t>argtype</w:t>
-      </w:r>
-      <w:proofErr w:type="spellEnd"/>
+      </w:pPr>
       <w:r>
         <w:rPr>
           <w:rFonts w:eastAsia="Calibri" w:cs="Times New Roman"/>
@@ -2402,10 +1883,15 @@
           <w:szCs w:val="28"/>
           <w:lang w:val="en-US"/>
         </w:rPr>
-        <w:t xml:space="preserve"> [ { DEFAULT | = } </w:t>
-      </w:r>
-      <w:proofErr w:type="spellStart"/>
-      <w:r>
+        <w:t xml:space="preserve">    | AS 'definition'</w:t>
+      </w:r>
+    </w:p>
+    <w:p>
+      <w:pPr>
+        <w:widowControl w:val="0"/>
+        <w:shd w:val="clear" w:color="auto" w:fill="D0CECE" w:themeFill="background2" w:themeFillShade="E6"/>
+        <w:spacing w:line="240" w:lineRule="auto"/>
+        <w:ind w:right="-8"/>
         <w:rPr>
           <w:rFonts w:eastAsia="Calibri" w:cs="Times New Roman"/>
           <w:bCs/>
@@ -2413,9 +1899,7 @@
           <w:szCs w:val="28"/>
           <w:lang w:val="en-US"/>
         </w:rPr>
-        <w:t>default_expr</w:t>
-      </w:r>
-      <w:proofErr w:type="spellEnd"/>
+      </w:pPr>
       <w:r>
         <w:rPr>
           <w:rFonts w:eastAsia="Calibri" w:cs="Times New Roman"/>
@@ -2424,346 +1908,7 @@
           <w:szCs w:val="28"/>
           <w:lang w:val="en-US"/>
         </w:rPr>
-        <w:t xml:space="preserve"> ] [, ...] ] )</w:t>
-      </w:r>
-    </w:p>
-    <w:p>
-      <w:pPr>
-        <w:widowControl w:val="0"/>
-        <w:shd w:val="clear" w:color="auto" w:fill="D0CECE" w:themeFill="background2" w:themeFillShade="E6"/>
-        <w:spacing w:line="240" w:lineRule="auto"/>
-        <w:ind w:right="-8"/>
-        <w:rPr>
-          <w:rFonts w:eastAsia="Calibri" w:cs="Times New Roman"/>
-          <w:bCs/>
-          <w:snapToGrid w:val="0"/>
-          <w:szCs w:val="28"/>
-          <w:lang w:val="en-US"/>
-        </w:rPr>
-      </w:pPr>
-      <w:r>
-        <w:rPr>
-          <w:rFonts w:eastAsia="Calibri" w:cs="Times New Roman"/>
-          <w:bCs/>
-          <w:snapToGrid w:val="0"/>
-          <w:szCs w:val="28"/>
-          <w:lang w:val="en-US"/>
-        </w:rPr>
-        <w:t xml:space="preserve">  </w:t>
-      </w:r>
-      <w:proofErr w:type="gramStart"/>
-      <w:r>
-        <w:rPr>
-          <w:rFonts w:eastAsia="Calibri" w:cs="Times New Roman"/>
-          <w:bCs/>
-          <w:snapToGrid w:val="0"/>
-          <w:szCs w:val="28"/>
-          <w:lang w:val="en-US"/>
-        </w:rPr>
-        <w:t>{ LANGUAGE</w:t>
-      </w:r>
-      <w:proofErr w:type="gramEnd"/>
-      <w:r>
-        <w:rPr>
-          <w:rFonts w:eastAsia="Calibri" w:cs="Times New Roman"/>
-          <w:bCs/>
-          <w:snapToGrid w:val="0"/>
-          <w:szCs w:val="28"/>
-          <w:lang w:val="en-US"/>
-        </w:rPr>
-        <w:t xml:space="preserve"> </w:t>
-      </w:r>
-      <w:proofErr w:type="spellStart"/>
-      <w:r>
-        <w:rPr>
-          <w:rFonts w:eastAsia="Calibri" w:cs="Times New Roman"/>
-          <w:bCs/>
-          <w:snapToGrid w:val="0"/>
-          <w:szCs w:val="28"/>
-          <w:lang w:val="en-US"/>
-        </w:rPr>
-        <w:t>lang_name</w:t>
-      </w:r>
-      <w:proofErr w:type="spellEnd"/>
-    </w:p>
-    <w:p>
-      <w:pPr>
-        <w:widowControl w:val="0"/>
-        <w:shd w:val="clear" w:color="auto" w:fill="D0CECE" w:themeFill="background2" w:themeFillShade="E6"/>
-        <w:spacing w:line="240" w:lineRule="auto"/>
-        <w:ind w:right="-8"/>
-        <w:rPr>
-          <w:rFonts w:eastAsia="Calibri" w:cs="Times New Roman"/>
-          <w:bCs/>
-          <w:snapToGrid w:val="0"/>
-          <w:szCs w:val="28"/>
-          <w:lang w:val="en-US"/>
-        </w:rPr>
-      </w:pPr>
-      <w:r>
-        <w:rPr>
-          <w:rFonts w:eastAsia="Calibri" w:cs="Times New Roman"/>
-          <w:bCs/>
-          <w:snapToGrid w:val="0"/>
-          <w:szCs w:val="28"/>
-          <w:lang w:val="en-US"/>
-        </w:rPr>
-        <w:t xml:space="preserve">    | TRANSFORM </w:t>
-      </w:r>
-      <w:proofErr w:type="gramStart"/>
-      <w:r>
-        <w:rPr>
-          <w:rFonts w:eastAsia="Calibri" w:cs="Times New Roman"/>
-          <w:bCs/>
-          <w:snapToGrid w:val="0"/>
-          <w:szCs w:val="28"/>
-          <w:lang w:val="en-US"/>
-        </w:rPr>
-        <w:t>{ FOR</w:t>
-      </w:r>
-      <w:proofErr w:type="gramEnd"/>
-      <w:r>
-        <w:rPr>
-          <w:rFonts w:eastAsia="Calibri" w:cs="Times New Roman"/>
-          <w:bCs/>
-          <w:snapToGrid w:val="0"/>
-          <w:szCs w:val="28"/>
-          <w:lang w:val="en-US"/>
-        </w:rPr>
-        <w:t xml:space="preserve"> TYPE </w:t>
-      </w:r>
-      <w:proofErr w:type="spellStart"/>
-      <w:r>
-        <w:rPr>
-          <w:rFonts w:eastAsia="Calibri" w:cs="Times New Roman"/>
-          <w:bCs/>
-          <w:snapToGrid w:val="0"/>
-          <w:szCs w:val="28"/>
-          <w:lang w:val="en-US"/>
-        </w:rPr>
-        <w:t>type_name</w:t>
-      </w:r>
-      <w:proofErr w:type="spellEnd"/>
-      <w:r>
-        <w:rPr>
-          <w:rFonts w:eastAsia="Calibri" w:cs="Times New Roman"/>
-          <w:bCs/>
-          <w:snapToGrid w:val="0"/>
-          <w:szCs w:val="28"/>
-          <w:lang w:val="en-US"/>
-        </w:rPr>
-        <w:t xml:space="preserve"> } [, ... ]</w:t>
-      </w:r>
-    </w:p>
-    <w:p>
-      <w:pPr>
-        <w:widowControl w:val="0"/>
-        <w:shd w:val="clear" w:color="auto" w:fill="D0CECE" w:themeFill="background2" w:themeFillShade="E6"/>
-        <w:spacing w:line="240" w:lineRule="auto"/>
-        <w:ind w:right="-8"/>
-        <w:rPr>
-          <w:rFonts w:eastAsia="Calibri" w:cs="Times New Roman"/>
-          <w:bCs/>
-          <w:snapToGrid w:val="0"/>
-          <w:szCs w:val="28"/>
-          <w:lang w:val="en-US"/>
-        </w:rPr>
-      </w:pPr>
-      <w:r>
-        <w:rPr>
-          <w:rFonts w:eastAsia="Calibri" w:cs="Times New Roman"/>
-          <w:bCs/>
-          <w:snapToGrid w:val="0"/>
-          <w:szCs w:val="28"/>
-          <w:lang w:val="en-US"/>
-        </w:rPr>
-        <w:t xml:space="preserve">    | [ </w:t>
-      </w:r>
-      <w:proofErr w:type="gramStart"/>
-      <w:r>
-        <w:rPr>
-          <w:rFonts w:eastAsia="Calibri" w:cs="Times New Roman"/>
-          <w:bCs/>
-          <w:snapToGrid w:val="0"/>
-          <w:szCs w:val="28"/>
-          <w:lang w:val="en-US"/>
-        </w:rPr>
-        <w:t>EXTERNAL ]</w:t>
-      </w:r>
-      <w:proofErr w:type="gramEnd"/>
-      <w:r>
-        <w:rPr>
-          <w:rFonts w:eastAsia="Calibri" w:cs="Times New Roman"/>
-          <w:bCs/>
-          <w:snapToGrid w:val="0"/>
-          <w:szCs w:val="28"/>
-          <w:lang w:val="en-US"/>
-        </w:rPr>
-        <w:t xml:space="preserve"> SECURITY INVOKER | [ EXTERNAL ] SECURITY DEFINER</w:t>
-      </w:r>
-    </w:p>
-    <w:p>
-      <w:pPr>
-        <w:widowControl w:val="0"/>
-        <w:shd w:val="clear" w:color="auto" w:fill="D0CECE" w:themeFill="background2" w:themeFillShade="E6"/>
-        <w:spacing w:line="240" w:lineRule="auto"/>
-        <w:ind w:right="-8"/>
-        <w:rPr>
-          <w:rFonts w:eastAsia="Calibri" w:cs="Times New Roman"/>
-          <w:bCs/>
-          <w:snapToGrid w:val="0"/>
-          <w:szCs w:val="28"/>
-          <w:lang w:val="en-US"/>
-        </w:rPr>
-      </w:pPr>
-      <w:r>
-        <w:rPr>
-          <w:rFonts w:eastAsia="Calibri" w:cs="Times New Roman"/>
-          <w:bCs/>
-          <w:snapToGrid w:val="0"/>
-          <w:szCs w:val="28"/>
-          <w:lang w:val="en-US"/>
-        </w:rPr>
-        <w:t xml:space="preserve">    | SET </w:t>
-      </w:r>
-      <w:proofErr w:type="spellStart"/>
-      <w:r>
-        <w:rPr>
-          <w:rFonts w:eastAsia="Calibri" w:cs="Times New Roman"/>
-          <w:bCs/>
-          <w:snapToGrid w:val="0"/>
-          <w:szCs w:val="28"/>
-          <w:lang w:val="en-US"/>
-        </w:rPr>
-        <w:t>configuration_parameter</w:t>
-      </w:r>
-      <w:proofErr w:type="spellEnd"/>
-      <w:r>
-        <w:rPr>
-          <w:rFonts w:eastAsia="Calibri" w:cs="Times New Roman"/>
-          <w:bCs/>
-          <w:snapToGrid w:val="0"/>
-          <w:szCs w:val="28"/>
-          <w:lang w:val="en-US"/>
-        </w:rPr>
-        <w:t xml:space="preserve"> </w:t>
-      </w:r>
-      <w:proofErr w:type="gramStart"/>
-      <w:r>
-        <w:rPr>
-          <w:rFonts w:eastAsia="Calibri" w:cs="Times New Roman"/>
-          <w:bCs/>
-          <w:snapToGrid w:val="0"/>
-          <w:szCs w:val="28"/>
-          <w:lang w:val="en-US"/>
-        </w:rPr>
-        <w:t>{ TO</w:t>
-      </w:r>
-      <w:proofErr w:type="gramEnd"/>
-      <w:r>
-        <w:rPr>
-          <w:rFonts w:eastAsia="Calibri" w:cs="Times New Roman"/>
-          <w:bCs/>
-          <w:snapToGrid w:val="0"/>
-          <w:szCs w:val="28"/>
-          <w:lang w:val="en-US"/>
-        </w:rPr>
-        <w:t xml:space="preserve"> value | = value | FROM CURRENT }</w:t>
-      </w:r>
-    </w:p>
-    <w:p>
-      <w:pPr>
-        <w:widowControl w:val="0"/>
-        <w:shd w:val="clear" w:color="auto" w:fill="D0CECE" w:themeFill="background2" w:themeFillShade="E6"/>
-        <w:spacing w:line="240" w:lineRule="auto"/>
-        <w:ind w:right="-8"/>
-        <w:rPr>
-          <w:rFonts w:eastAsia="Calibri" w:cs="Times New Roman"/>
-          <w:bCs/>
-          <w:snapToGrid w:val="0"/>
-          <w:szCs w:val="28"/>
-          <w:lang w:val="en-US"/>
-        </w:rPr>
-      </w:pPr>
-      <w:r>
-        <w:rPr>
-          <w:rFonts w:eastAsia="Calibri" w:cs="Times New Roman"/>
-          <w:bCs/>
-          <w:snapToGrid w:val="0"/>
-          <w:szCs w:val="28"/>
-          <w:lang w:val="en-US"/>
-        </w:rPr>
-        <w:t xml:space="preserve">    | AS 'definition'</w:t>
-      </w:r>
-    </w:p>
-    <w:p>
-      <w:pPr>
-        <w:widowControl w:val="0"/>
-        <w:shd w:val="clear" w:color="auto" w:fill="D0CECE" w:themeFill="background2" w:themeFillShade="E6"/>
-        <w:spacing w:line="240" w:lineRule="auto"/>
-        <w:ind w:right="-8"/>
-        <w:rPr>
-          <w:rFonts w:eastAsia="Calibri" w:cs="Times New Roman"/>
-          <w:bCs/>
-          <w:snapToGrid w:val="0"/>
-          <w:szCs w:val="28"/>
-          <w:lang w:val="en-US"/>
-        </w:rPr>
-      </w:pPr>
-      <w:r>
-        <w:rPr>
-          <w:rFonts w:eastAsia="Calibri" w:cs="Times New Roman"/>
-          <w:bCs/>
-          <w:snapToGrid w:val="0"/>
-          <w:szCs w:val="28"/>
-          <w:lang w:val="en-US"/>
-        </w:rPr>
-        <w:lastRenderedPageBreak/>
-        <w:t xml:space="preserve">    | AS '</w:t>
-      </w:r>
-      <w:proofErr w:type="spellStart"/>
-      <w:r>
-        <w:rPr>
-          <w:rFonts w:eastAsia="Calibri" w:cs="Times New Roman"/>
-          <w:bCs/>
-          <w:snapToGrid w:val="0"/>
-          <w:szCs w:val="28"/>
-          <w:lang w:val="en-US"/>
-        </w:rPr>
-        <w:t>obj_file</w:t>
-      </w:r>
-      <w:proofErr w:type="spellEnd"/>
-      <w:r>
-        <w:rPr>
-          <w:rFonts w:eastAsia="Calibri" w:cs="Times New Roman"/>
-          <w:bCs/>
-          <w:snapToGrid w:val="0"/>
-          <w:szCs w:val="28"/>
-          <w:lang w:val="en-US"/>
-        </w:rPr>
-        <w:t>', '</w:t>
-      </w:r>
-      <w:proofErr w:type="spellStart"/>
-      <w:r>
-        <w:rPr>
-          <w:rFonts w:eastAsia="Calibri" w:cs="Times New Roman"/>
-          <w:bCs/>
-          <w:snapToGrid w:val="0"/>
-          <w:szCs w:val="28"/>
-          <w:lang w:val="en-US"/>
-        </w:rPr>
-        <w:t>link_symbol</w:t>
-      </w:r>
-      <w:proofErr w:type="spellEnd"/>
-      <w:r>
-        <w:rPr>
-          <w:rFonts w:eastAsia="Calibri" w:cs="Times New Roman"/>
-          <w:bCs/>
-          <w:snapToGrid w:val="0"/>
-          <w:szCs w:val="28"/>
-          <w:lang w:val="en-US"/>
-        </w:rPr>
-        <w:t>'</w:t>
+        <w:t xml:space="preserve">    | AS 'obj_file', 'link_symbol'</w:t>
       </w:r>
     </w:p>
     <w:p>
@@ -2826,9 +1971,80 @@
         <w:rPr>
           <w:lang w:val="en-US"/>
         </w:rPr>
-        <w:t xml:space="preserve">CREATE [OR REPLACE] FUNCTION </w:t>
-      </w:r>
-      <w:proofErr w:type="spellStart"/>
+        <w:t>CREATE [OR REPLACE] FUNCTION function</w:t>
+      </w:r>
+      <w:r>
+        <w:rPr>
+          <w:lang w:val="en-US"/>
+        </w:rPr>
+        <w:t>_name(parameter_list)</w:t>
+      </w:r>
+      <w:r>
+        <w:rPr>
+          <w:lang w:val="en-US"/>
+        </w:rPr>
+        <w:t xml:space="preserve"> </w:t>
+      </w:r>
+    </w:p>
+    <w:p>
+      <w:pPr>
+        <w:pStyle w:val="a5"/>
+        <w:shd w:val="clear" w:color="auto" w:fill="D0CECE" w:themeFill="background2" w:themeFillShade="E6"/>
+        <w:rPr>
+          <w:lang w:val="en-US"/>
+        </w:rPr>
+      </w:pPr>
+      <w:r>
+        <w:rPr>
+          <w:lang w:val="en-US"/>
+        </w:rPr>
+        <w:t>RETURNS(value)</w:t>
+      </w:r>
+    </w:p>
+    <w:p>
+      <w:pPr>
+        <w:pStyle w:val="a5"/>
+        <w:shd w:val="clear" w:color="auto" w:fill="D0CECE" w:themeFill="background2" w:themeFillShade="E6"/>
+        <w:rPr>
+          <w:lang w:val="en-US"/>
+        </w:rPr>
+      </w:pPr>
+      <w:r>
+        <w:rPr>
+          <w:lang w:val="en-US"/>
+        </w:rPr>
+        <w:t>LANGUAGE language_name</w:t>
+      </w:r>
+    </w:p>
+    <w:p>
+      <w:pPr>
+        <w:pStyle w:val="a5"/>
+        <w:shd w:val="clear" w:color="auto" w:fill="D0CECE" w:themeFill="background2" w:themeFillShade="E6"/>
+        <w:rPr>
+          <w:lang w:val="en-US"/>
+        </w:rPr>
+      </w:pPr>
+      <w:r>
+        <w:rPr>
+          <w:lang w:val="en-US"/>
+        </w:rPr>
+        <w:t>AS $$</w:t>
+      </w:r>
+    </w:p>
+    <w:p>
+      <w:pPr>
+        <w:pStyle w:val="a5"/>
+        <w:shd w:val="clear" w:color="auto" w:fill="D0CECE" w:themeFill="background2" w:themeFillShade="E6"/>
+      </w:pPr>
+      <w:r>
+        <w:rPr>
+          <w:lang w:val="en-US"/>
+        </w:rPr>
+        <w:t xml:space="preserve">    stored</w:t>
+      </w:r>
+      <w:r>
+        <w:t>_</w:t>
+      </w:r>
       <w:r>
         <w:rPr>
           <w:lang w:val="en-US"/>
@@ -2836,168 +2052,57 @@
         <w:t>function</w:t>
       </w:r>
       <w:r>
-        <w:rPr>
-          <w:lang w:val="en-US"/>
-        </w:rPr>
-        <w:t>_name</w:t>
-      </w:r>
-      <w:proofErr w:type="spellEnd"/>
-      <w:r>
-        <w:rPr>
-          <w:lang w:val="en-US"/>
-        </w:rPr>
-        <w:t>(</w:t>
-      </w:r>
-      <w:proofErr w:type="spellStart"/>
-      <w:r>
-        <w:rPr>
-          <w:lang w:val="en-US"/>
-        </w:rPr>
-        <w:t>parameter_list</w:t>
-      </w:r>
-      <w:proofErr w:type="spellEnd"/>
-      <w:r>
-        <w:rPr>
-          <w:lang w:val="en-US"/>
-        </w:rPr>
-        <w:t>)</w:t>
-      </w:r>
-      <w:r>
-        <w:rPr>
-          <w:lang w:val="en-US"/>
+        <w:t>_</w:t>
+      </w:r>
+      <w:r>
+        <w:rPr>
+          <w:lang w:val="en-US"/>
+        </w:rPr>
+        <w:t>body</w:t>
+      </w:r>
+      <w:r>
+        <w:t>;</w:t>
+      </w:r>
+    </w:p>
+    <w:p>
+      <w:pPr>
+        <w:pStyle w:val="a5"/>
+        <w:shd w:val="clear" w:color="auto" w:fill="D0CECE" w:themeFill="background2" w:themeFillShade="E6"/>
+        <w:rPr>
+          <w:b/>
+        </w:rPr>
+      </w:pPr>
+      <w:r>
+        <w:t>$$;</w:t>
+      </w:r>
+    </w:p>
+    <w:p/>
+    <w:p>
+      <w:pPr>
+        <w:rPr>
+          <w:iCs/>
+        </w:rPr>
+      </w:pPr>
+      <w:r>
+        <w:t xml:space="preserve">Для примера, напишем функцию, возвращающую средний чек клиентов для менеджера, </w:t>
+      </w:r>
+      <w:r>
+        <w:rPr>
+          <w:iCs/>
+          <w:lang w:val="en-US"/>
+        </w:rPr>
+        <w:t>ID</w:t>
+      </w:r>
+      <w:r>
+        <w:rPr>
+          <w:iCs/>
         </w:rPr>
         <w:t xml:space="preserve"> </w:t>
       </w:r>
-    </w:p>
-    <w:p>
-      <w:pPr>
-        <w:pStyle w:val="a5"/>
-        <w:shd w:val="clear" w:color="auto" w:fill="D0CECE" w:themeFill="background2" w:themeFillShade="E6"/>
-        <w:rPr>
-          <w:lang w:val="en-US"/>
-        </w:rPr>
-      </w:pPr>
-      <w:bookmarkStart w:id="3" w:name="_GoBack"/>
-      <w:bookmarkEnd w:id="3"/>
-      <w:r>
-        <w:rPr>
-          <w:lang w:val="en-US"/>
-        </w:rPr>
-        <w:t>RETURNS(value)</w:t>
-      </w:r>
-    </w:p>
-    <w:p>
-      <w:pPr>
-        <w:pStyle w:val="a5"/>
-        <w:shd w:val="clear" w:color="auto" w:fill="D0CECE" w:themeFill="background2" w:themeFillShade="E6"/>
-        <w:rPr>
-          <w:lang w:val="en-US"/>
-        </w:rPr>
-      </w:pPr>
-      <w:r>
-        <w:rPr>
-          <w:lang w:val="en-US"/>
-        </w:rPr>
-        <w:t xml:space="preserve">LANGUAGE </w:t>
-      </w:r>
-      <w:proofErr w:type="spellStart"/>
-      <w:r>
-        <w:rPr>
-          <w:lang w:val="en-US"/>
-        </w:rPr>
-        <w:t>language_name</w:t>
-      </w:r>
-      <w:proofErr w:type="spellEnd"/>
-    </w:p>
-    <w:p>
-      <w:pPr>
-        <w:pStyle w:val="a5"/>
-        <w:shd w:val="clear" w:color="auto" w:fill="D0CECE" w:themeFill="background2" w:themeFillShade="E6"/>
-        <w:rPr>
-          <w:lang w:val="en-US"/>
-        </w:rPr>
-      </w:pPr>
-      <w:r>
-        <w:rPr>
-          <w:lang w:val="en-US"/>
-        </w:rPr>
-        <w:t>AS $$</w:t>
-      </w:r>
-    </w:p>
-    <w:p>
-      <w:pPr>
-        <w:pStyle w:val="a5"/>
-        <w:shd w:val="clear" w:color="auto" w:fill="D0CECE" w:themeFill="background2" w:themeFillShade="E6"/>
-        <w:rPr>
-          <w:lang w:val="en-US"/>
-        </w:rPr>
-      </w:pPr>
-      <w:r>
-        <w:rPr>
-          <w:lang w:val="en-US"/>
-        </w:rPr>
-        <w:t xml:space="preserve">    </w:t>
-      </w:r>
-      <w:proofErr w:type="spellStart"/>
-      <w:r>
-        <w:rPr>
-          <w:lang w:val="en-US"/>
-        </w:rPr>
-        <w:t>stored_function</w:t>
-      </w:r>
-      <w:r>
-        <w:rPr>
-          <w:lang w:val="en-US"/>
-        </w:rPr>
-        <w:t>_body</w:t>
-      </w:r>
-      <w:proofErr w:type="spellEnd"/>
-      <w:r>
-        <w:rPr>
-          <w:lang w:val="en-US"/>
-        </w:rPr>
-        <w:t>;</w:t>
-      </w:r>
-    </w:p>
-    <w:p>
-      <w:pPr>
-        <w:pStyle w:val="a5"/>
-        <w:shd w:val="clear" w:color="auto" w:fill="D0CECE" w:themeFill="background2" w:themeFillShade="E6"/>
-        <w:rPr>
-          <w:b/>
-        </w:rPr>
-      </w:pPr>
-      <w:r>
-        <w:t>$$;</w:t>
-      </w:r>
-    </w:p>
-    <w:p/>
-    <w:p>
-      <w:pPr>
+      <w:r>
         <w:rPr>
           <w:iCs/>
         </w:rPr>
-      </w:pPr>
-      <w:r>
-        <w:t xml:space="preserve">Для примера, напишем функцию, возвращающую средний чек клиентов для менеджера, </w:t>
-      </w:r>
-      <w:r>
-        <w:rPr>
-          <w:iCs/>
-          <w:lang w:val="en-US"/>
-        </w:rPr>
-        <w:t>ID</w:t>
-      </w:r>
-      <w:r>
-        <w:rPr>
-          <w:iCs/>
-        </w:rPr>
-        <w:t xml:space="preserve"> </w:t>
-      </w:r>
-      <w:r>
-        <w:rPr>
-          <w:iCs/>
-        </w:rPr>
         <w:t>которого укажем в параметре.</w:t>
       </w:r>
     </w:p>
@@ -3013,43 +2118,7 @@
         <w:rPr>
           <w:lang w:val="en-US"/>
         </w:rPr>
-        <w:t xml:space="preserve">CREATE OR REPLACE FUNCTION </w:t>
-      </w:r>
-      <w:proofErr w:type="spellStart"/>
-      <w:r>
-        <w:rPr>
-          <w:lang w:val="en-US"/>
-        </w:rPr>
-        <w:t>public.avg_manager_</w:t>
-      </w:r>
-      <w:proofErr w:type="gramStart"/>
-      <w:r>
-        <w:rPr>
-          <w:lang w:val="en-US"/>
-        </w:rPr>
-        <w:t>bill</w:t>
-      </w:r>
-      <w:proofErr w:type="spellEnd"/>
-      <w:r>
-        <w:rPr>
-          <w:lang w:val="en-US"/>
-        </w:rPr>
-        <w:t>(</w:t>
-      </w:r>
-      <w:proofErr w:type="spellStart"/>
-      <w:proofErr w:type="gramEnd"/>
-      <w:r>
-        <w:rPr>
-          <w:lang w:val="en-US"/>
-        </w:rPr>
-        <w:t>mgr_id</w:t>
-      </w:r>
-      <w:proofErr w:type="spellEnd"/>
-      <w:r>
-        <w:rPr>
-          <w:lang w:val="en-US"/>
-        </w:rPr>
-        <w:t xml:space="preserve"> integer)</w:t>
+        <w:t>CREATE OR REPLACE FUNCTION public.avg_manager_bill(mgr_id integer)</w:t>
       </w:r>
     </w:p>
     <w:p>
@@ -3079,21 +2148,7 @@
         <w:rPr>
           <w:lang w:val="en-US"/>
         </w:rPr>
-        <w:t xml:space="preserve">    LANGUAGE '</w:t>
-      </w:r>
-      <w:proofErr w:type="spellStart"/>
-      <w:r>
-        <w:rPr>
-          <w:lang w:val="en-US"/>
-        </w:rPr>
-        <w:t>plpgsql</w:t>
-      </w:r>
-      <w:proofErr w:type="spellEnd"/>
-      <w:r>
-        <w:rPr>
-          <w:lang w:val="en-US"/>
-        </w:rPr>
-        <w:t>'</w:t>
+        <w:t xml:space="preserve">    LANGUAGE 'plpgsql'</w:t>
       </w:r>
     </w:p>
     <w:p>
@@ -3245,20 +2300,7 @@
           <w:lang w:val="en-US"/>
         </w:rPr>
         <w:tab/>
-      </w:r>
-      <w:proofErr w:type="gramStart"/>
-      <w:r>
-        <w:rPr>
-          <w:lang w:val="en-US"/>
-        </w:rPr>
-        <w:t>round(</w:t>
-      </w:r>
-      <w:proofErr w:type="gramEnd"/>
-      <w:r>
-        <w:rPr>
-          <w:lang w:val="en-US"/>
-        </w:rPr>
-        <w:t>AVG(CAST("BASE_COST" AS NUMERIC)), 2)</w:t>
+        <w:t>round(AVG(CAST("BASE_COST" AS NUMERIC)), 2)</w:t>
       </w:r>
     </w:p>
     <w:p>
@@ -3320,16 +2362,8 @@
           <w:lang w:val="en-US"/>
         </w:rPr>
         <w:tab/>
-        <w:t xml:space="preserve">"MANAGER" = </w:t>
-      </w:r>
-      <w:proofErr w:type="spellStart"/>
-      <w:r>
-        <w:rPr>
-          <w:lang w:val="en-US"/>
-        </w:rPr>
-        <w:t>mgr_id</w:t>
-      </w:r>
-      <w:proofErr w:type="spellEnd"/>
+        <w:t>"MANAGER" = mgr_id</w:t>
+      </w:r>
     </w:p>
     <w:p>
       <w:pPr>
@@ -3427,6 +2461,7 @@
     </w:p>
     <w:p>
       <w:r>
+        <w:lastRenderedPageBreak/>
         <w:t xml:space="preserve">Вызвать функцию можно при помощи оператора </w:t>
       </w:r>
       <w:r>
@@ -3439,15 +2474,7 @@
         <w:t xml:space="preserve">. </w:t>
       </w:r>
       <w:r>
-        <w:t xml:space="preserve">Результат показан на рисунке </w:t>
-      </w:r>
-      <w:proofErr w:type="spellStart"/>
-      <w:r>
-        <w:t>нене</w:t>
-      </w:r>
-      <w:proofErr w:type="spellEnd"/>
-      <w:r>
-        <w:t>.</w:t>
+        <w:t>Результат показан на рисунке нене.</w:t>
       </w:r>
     </w:p>
     <w:p>
@@ -3459,7 +2486,6 @@
           <w:noProof/>
           <w:lang w:val="en-US"/>
         </w:rPr>
-        <w:lastRenderedPageBreak/>
         <w:drawing>
           <wp:inline distT="0" distB="0" distL="0" distR="0" wp14:anchorId="64F8404A" wp14:editId="49241894">
             <wp:extent cx="3905250" cy="2714625"/>
@@ -3502,15 +2528,175 @@
         <w:jc w:val="center"/>
       </w:pPr>
       <w:r>
-        <w:t xml:space="preserve">Рисунок </w:t>
-      </w:r>
-      <w:proofErr w:type="spellStart"/>
-      <w:r>
-        <w:t>нене</w:t>
-      </w:r>
-      <w:proofErr w:type="spellEnd"/>
-      <w:r>
-        <w:t xml:space="preserve"> – Результат работы функции</w:t>
+        <w:t>Рисунок нене – Результат работы функции</w:t>
+      </w:r>
+    </w:p>
+    <w:p>
+      <w:pPr>
+        <w:pStyle w:val="2"/>
+        <w:rPr>
+          <w:lang w:val="en-US"/>
+        </w:rPr>
+      </w:pPr>
+      <w:r>
+        <w:t xml:space="preserve">Создание процедур и функций в </w:t>
+      </w:r>
+      <w:r>
+        <w:rPr>
+          <w:lang w:val="en-US"/>
+        </w:rPr>
+        <w:t>pgAdmin</w:t>
+      </w:r>
+    </w:p>
+    <w:p>
+      <w:r>
+        <w:t>Созданные процедуры и функции можно найти в соответствующих разделах элементов текущей БД, как показано на рисунке ккк. Там же при помощи меню можно определить новые элементы.</w:t>
+      </w:r>
+    </w:p>
+    <w:p>
+      <w:pPr>
+        <w:jc w:val="center"/>
+      </w:pPr>
+      <w:r>
+        <w:rPr>
+          <w:noProof/>
+        </w:rPr>
+        <w:drawing>
+          <wp:inline distT="0" distB="0" distL="0" distR="0" wp14:anchorId="3BAD67BE" wp14:editId="53A4C36E">
+            <wp:extent cx="3409950" cy="1847850"/>
+            <wp:effectExtent l="0" t="0" r="0" b="0"/>
+            <wp:docPr id="4" name="Рисунок 4"/>
+            <wp:cNvGraphicFramePr>
+              <a:graphicFrameLocks xmlns:a="http://schemas.openxmlformats.org/drawingml/2006/main" noChangeAspect="1"/>
+            </wp:cNvGraphicFramePr>
+            <a:graphic xmlns:a="http://schemas.openxmlformats.org/drawingml/2006/main">
+              <a:graphicData uri="http://schemas.openxmlformats.org/drawingml/2006/picture">
+                <pic:pic xmlns:pic="http://schemas.openxmlformats.org/drawingml/2006/picture">
+                  <pic:nvPicPr>
+                    <pic:cNvPr id="1" name=""/>
+                    <pic:cNvPicPr/>
+                  </pic:nvPicPr>
+                  <pic:blipFill>
+                    <a:blip r:embed="rId8"/>
+                    <a:stretch>
+                      <a:fillRect/>
+                    </a:stretch>
+                  </pic:blipFill>
+                  <pic:spPr>
+                    <a:xfrm>
+                      <a:off x="0" y="0"/>
+                      <a:ext cx="3409950" cy="1847850"/>
+                    </a:xfrm>
+                    <a:prstGeom prst="rect">
+                      <a:avLst/>
+                    </a:prstGeom>
+                  </pic:spPr>
+                </pic:pic>
+              </a:graphicData>
+            </a:graphic>
+          </wp:inline>
+        </w:drawing>
+      </w:r>
+    </w:p>
+    <w:p>
+      <w:pPr>
+        <w:jc w:val="center"/>
+        <w:rPr>
+          <w:lang w:val="en-US"/>
+        </w:rPr>
+      </w:pPr>
+      <w:r>
+        <w:t xml:space="preserve">Рисунок ккк – Список процедур и функций в </w:t>
+      </w:r>
+      <w:r>
+        <w:rPr>
+          <w:lang w:val="en-US"/>
+        </w:rPr>
+        <w:t>pgAdmin</w:t>
+      </w:r>
+    </w:p>
+    <w:p>
+      <w:pPr>
+        <w:rPr>
+          <w:lang w:val="en-US"/>
+        </w:rPr>
+      </w:pPr>
+      <w:r>
+        <w:t>При создании объектов в основных настройках указывается имя сущности, на вкладке «Определения» указываются язык и аргументы, на вкладке «Код» - основной код процедуры или функции, как например на рисунке изи. Итоговый код можно увидеть на вкладке «</w:t>
+      </w:r>
+      <w:r>
+        <w:rPr>
+          <w:lang w:val="en-US"/>
+        </w:rPr>
+        <w:t>SQL</w:t>
+      </w:r>
+      <w:r>
+        <w:t>»</w:t>
+      </w:r>
+      <w:r>
+        <w:rPr>
+          <w:lang w:val="en-US"/>
+        </w:rPr>
+        <w:t>.</w:t>
+      </w:r>
+    </w:p>
+    <w:p>
+      <w:pPr>
+        <w:jc w:val="center"/>
+      </w:pPr>
+      <w:r>
+        <w:rPr>
+          <w:noProof/>
+        </w:rPr>
+        <w:lastRenderedPageBreak/>
+        <w:drawing>
+          <wp:inline distT="0" distB="0" distL="0" distR="0" wp14:anchorId="1CF4BB0E" wp14:editId="161B3222">
+            <wp:extent cx="3905628" cy="3125755"/>
+            <wp:effectExtent l="0" t="0" r="0" b="0"/>
+            <wp:docPr id="5" name="Рисунок 5"/>
+            <wp:cNvGraphicFramePr>
+              <a:graphicFrameLocks xmlns:a="http://schemas.openxmlformats.org/drawingml/2006/main" noChangeAspect="1"/>
+            </wp:cNvGraphicFramePr>
+            <a:graphic xmlns:a="http://schemas.openxmlformats.org/drawingml/2006/main">
+              <a:graphicData uri="http://schemas.openxmlformats.org/drawingml/2006/picture">
+                <pic:pic xmlns:pic="http://schemas.openxmlformats.org/drawingml/2006/picture">
+                  <pic:nvPicPr>
+                    <pic:cNvPr id="1" name=""/>
+                    <pic:cNvPicPr/>
+                  </pic:nvPicPr>
+                  <pic:blipFill>
+                    <a:blip r:embed="rId9"/>
+                    <a:stretch>
+                      <a:fillRect/>
+                    </a:stretch>
+                  </pic:blipFill>
+                  <pic:spPr>
+                    <a:xfrm>
+                      <a:off x="0" y="0"/>
+                      <a:ext cx="3913979" cy="3132438"/>
+                    </a:xfrm>
+                    <a:prstGeom prst="rect">
+                      <a:avLst/>
+                    </a:prstGeom>
+                  </pic:spPr>
+                </pic:pic>
+              </a:graphicData>
+            </a:graphic>
+          </wp:inline>
+        </w:drawing>
+      </w:r>
+    </w:p>
+    <w:p>
+      <w:pPr>
+        <w:jc w:val="center"/>
+      </w:pPr>
+      <w:r>
+        <w:t>Рисунок изи – Пр</w:t>
+      </w:r>
+      <w:bookmarkStart w:id="3" w:name="_GoBack"/>
+      <w:bookmarkEnd w:id="3"/>
+      <w:r>
+        <w:t>авильное заполнение вкладки «Код»</w:t>
       </w:r>
     </w:p>
     <w:sectPr>
@@ -3524,7 +2710,7 @@
 </file>
 
 <file path=word/numbering.xml><?xml version="1.0" encoding="utf-8"?>
-<w:numbering xmlns:wpc="http://schemas.microsoft.com/office/word/2010/wordprocessingCanvas" xmlns:cx="http://schemas.microsoft.com/office/drawing/2014/chartex" xmlns:cx1="http://schemas.microsoft.com/office/drawing/2015/9/8/chartex" xmlns:mc="http://schemas.openxmlformats.org/markup-compatibility/2006" xmlns:o="urn:schemas-microsoft-com:office:office" xmlns:r="http://schemas.openxmlformats.org/officeDocument/2006/relationships" xmlns:m="http://schemas.openxmlformats.org/officeDocument/2006/math" xmlns:v="urn:schemas-microsoft-com:vml" xmlns:wp14="http://schemas.microsoft.com/office/word/2010/wordprocessingDrawing" xmlns:wp="http://schemas.openxmlformats.org/drawingml/2006/wordprocessingDrawing" xmlns:w10="urn:schemas-microsoft-com:office:word" xmlns:w="http://schemas.openxmlformats.org/wordprocessingml/2006/main" xmlns:w14="http://schemas.microsoft.com/office/word/2010/wordml" xmlns:w15="http://schemas.microsoft.com/office/word/2012/wordml" xmlns:w16se="http://schemas.microsoft.com/office/word/2015/wordml/symex" xmlns:wpg="http://schemas.microsoft.com/office/word/2010/wordprocessingGroup" xmlns:wpi="http://schemas.microsoft.com/office/word/2010/wordprocessingInk" xmlns:wne="http://schemas.microsoft.com/office/word/2006/wordml" xmlns:wps="http://schemas.microsoft.com/office/word/2010/wordprocessingShape" mc:Ignorable="w14 w15 w16se wp14">
+<w:numbering xmlns:wpc="http://schemas.microsoft.com/office/word/2010/wordprocessingCanvas" xmlns:cx="http://schemas.microsoft.com/office/drawing/2014/chartex" xmlns:cx1="http://schemas.microsoft.com/office/drawing/2015/9/8/chartex" xmlns:cx2="http://schemas.microsoft.com/office/drawing/2015/10/21/chartex" xmlns:cx3="http://schemas.microsoft.com/office/drawing/2016/5/9/chartex" xmlns:cx4="http://schemas.microsoft.com/office/drawing/2016/5/10/chartex" xmlns:cx5="http://schemas.microsoft.com/office/drawing/2016/5/11/chartex" xmlns:cx6="http://schemas.microsoft.com/office/drawing/2016/5/12/chartex" xmlns:cx7="http://schemas.microsoft.com/office/drawing/2016/5/13/chartex" xmlns:cx8="http://schemas.microsoft.com/office/drawing/2016/5/14/chartex" xmlns:mc="http://schemas.openxmlformats.org/markup-compatibility/2006" xmlns:aink="http://schemas.microsoft.com/office/drawing/2016/ink" xmlns:am3d="http://schemas.microsoft.com/office/drawing/2017/model3d" xmlns:o="urn:schemas-microsoft-com:office:office" xmlns:r="http://schemas.openxmlformats.org/officeDocument/2006/relationships" xmlns:m="http://schemas.openxmlformats.org/officeDocument/2006/math" xmlns:v="urn:schemas-microsoft-com:vml" xmlns:wp14="http://schemas.microsoft.com/office/word/2010/wordprocessingDrawing" xmlns:wp="http://schemas.openxmlformats.org/drawingml/2006/wordprocessingDrawing" xmlns:w10="urn:schemas-microsoft-com:office:word" xmlns:w="http://schemas.openxmlformats.org/wordprocessingml/2006/main" xmlns:w14="http://schemas.microsoft.com/office/word/2010/wordml" xmlns:w15="http://schemas.microsoft.com/office/word/2012/wordml" xmlns:w16cid="http://schemas.microsoft.com/office/word/2016/wordml/cid" xmlns:w16se="http://schemas.microsoft.com/office/word/2015/wordml/symex" xmlns:wpg="http://schemas.microsoft.com/office/word/2010/wordprocessingGroup" xmlns:wpi="http://schemas.microsoft.com/office/word/2010/wordprocessingInk" xmlns:wne="http://schemas.microsoft.com/office/word/2006/wordml" xmlns:wps="http://schemas.microsoft.com/office/word/2010/wordprocessingShape" mc:Ignorable="w14 w15 w16se w16cid wp14">
   <w:abstractNum w:abstractNumId="0" w15:restartNumberingAfterBreak="0">
     <w:nsid w:val="02A47E9C"/>
     <w:multiLevelType w:val="hybridMultilevel"/>
@@ -4147,6 +3333,119 @@
     </w:lvl>
   </w:abstractNum>
   <w:abstractNum w:abstractNumId="5" w15:restartNumberingAfterBreak="0">
+    <w:nsid w:val="799522E8"/>
+    <w:multiLevelType w:val="hybridMultilevel"/>
+    <w:tmpl w:val="8AC8A05E"/>
+    <w:lvl w:ilvl="0" w:tplc="04190001">
+      <w:start w:val="1"/>
+      <w:numFmt w:val="bullet"/>
+      <w:lvlText w:val=""/>
+      <w:lvlJc w:val="left"/>
+      <w:pPr>
+        <w:ind w:left="1287" w:hanging="360"/>
+      </w:pPr>
+      <w:rPr>
+        <w:rFonts w:ascii="Symbol" w:hAnsi="Symbol" w:hint="default"/>
+      </w:rPr>
+    </w:lvl>
+    <w:lvl w:ilvl="1" w:tplc="04190003" w:tentative="1">
+      <w:start w:val="1"/>
+      <w:numFmt w:val="bullet"/>
+      <w:lvlText w:val="o"/>
+      <w:lvlJc w:val="left"/>
+      <w:pPr>
+        <w:ind w:left="2007" w:hanging="360"/>
+      </w:pPr>
+      <w:rPr>
+        <w:rFonts w:ascii="Courier New" w:hAnsi="Courier New" w:cs="Courier New" w:hint="default"/>
+      </w:rPr>
+    </w:lvl>
+    <w:lvl w:ilvl="2" w:tplc="04190005" w:tentative="1">
+      <w:start w:val="1"/>
+      <w:numFmt w:val="bullet"/>
+      <w:lvlText w:val=""/>
+      <w:lvlJc w:val="left"/>
+      <w:pPr>
+        <w:ind w:left="2727" w:hanging="360"/>
+      </w:pPr>
+      <w:rPr>
+        <w:rFonts w:ascii="Wingdings" w:hAnsi="Wingdings" w:hint="default"/>
+      </w:rPr>
+    </w:lvl>
+    <w:lvl w:ilvl="3" w:tplc="04190001" w:tentative="1">
+      <w:start w:val="1"/>
+      <w:numFmt w:val="bullet"/>
+      <w:lvlText w:val=""/>
+      <w:lvlJc w:val="left"/>
+      <w:pPr>
+        <w:ind w:left="3447" w:hanging="360"/>
+      </w:pPr>
+      <w:rPr>
+        <w:rFonts w:ascii="Symbol" w:hAnsi="Symbol" w:hint="default"/>
+      </w:rPr>
+    </w:lvl>
+    <w:lvl w:ilvl="4" w:tplc="04190003" w:tentative="1">
+      <w:start w:val="1"/>
+      <w:numFmt w:val="bullet"/>
+      <w:lvlText w:val="o"/>
+      <w:lvlJc w:val="left"/>
+      <w:pPr>
+        <w:ind w:left="4167" w:hanging="360"/>
+      </w:pPr>
+      <w:rPr>
+        <w:rFonts w:ascii="Courier New" w:hAnsi="Courier New" w:cs="Courier New" w:hint="default"/>
+      </w:rPr>
+    </w:lvl>
+    <w:lvl w:ilvl="5" w:tplc="04190005" w:tentative="1">
+      <w:start w:val="1"/>
+      <w:numFmt w:val="bullet"/>
+      <w:lvlText w:val=""/>
+      <w:lvlJc w:val="left"/>
+      <w:pPr>
+        <w:ind w:left="4887" w:hanging="360"/>
+      </w:pPr>
+      <w:rPr>
+        <w:rFonts w:ascii="Wingdings" w:hAnsi="Wingdings" w:hint="default"/>
+      </w:rPr>
+    </w:lvl>
+    <w:lvl w:ilvl="6" w:tplc="04190001" w:tentative="1">
+      <w:start w:val="1"/>
+      <w:numFmt w:val="bullet"/>
+      <w:lvlText w:val=""/>
+      <w:lvlJc w:val="left"/>
+      <w:pPr>
+        <w:ind w:left="5607" w:hanging="360"/>
+      </w:pPr>
+      <w:rPr>
+        <w:rFonts w:ascii="Symbol" w:hAnsi="Symbol" w:hint="default"/>
+      </w:rPr>
+    </w:lvl>
+    <w:lvl w:ilvl="7" w:tplc="04190003" w:tentative="1">
+      <w:start w:val="1"/>
+      <w:numFmt w:val="bullet"/>
+      <w:lvlText w:val="o"/>
+      <w:lvlJc w:val="left"/>
+      <w:pPr>
+        <w:ind w:left="6327" w:hanging="360"/>
+      </w:pPr>
+      <w:rPr>
+        <w:rFonts w:ascii="Courier New" w:hAnsi="Courier New" w:cs="Courier New" w:hint="default"/>
+      </w:rPr>
+    </w:lvl>
+    <w:lvl w:ilvl="8" w:tplc="04190005" w:tentative="1">
+      <w:start w:val="1"/>
+      <w:numFmt w:val="bullet"/>
+      <w:lvlText w:val=""/>
+      <w:lvlJc w:val="left"/>
+      <w:pPr>
+        <w:ind w:left="7047" w:hanging="360"/>
+      </w:pPr>
+      <w:rPr>
+        <w:rFonts w:ascii="Wingdings" w:hAnsi="Wingdings" w:hint="default"/>
+      </w:rPr>
+    </w:lvl>
+  </w:abstractNum>
+  <w:abstractNum w:abstractNumId="6" w15:restartNumberingAfterBreak="0">
     <w:nsid w:val="7CCB4968"/>
     <w:multiLevelType w:val="hybridMultilevel"/>
     <w:tmpl w:val="DF428482"/>
@@ -4287,16 +3586,19 @@
     <w:abstractNumId w:val="3"/>
   </w:num>
   <w:num w:numId="10">
-    <w:abstractNumId w:val="5"/>
+    <w:abstractNumId w:val="6"/>
   </w:num>
   <w:num w:numId="11">
     <w:abstractNumId w:val="2"/>
+  </w:num>
+  <w:num w:numId="12">
+    <w:abstractNumId w:val="5"/>
   </w:num>
 </w:numbering>
 </file>
 
 <file path=word/styles.xml><?xml version="1.0" encoding="utf-8"?>
-<w:styles xmlns:mc="http://schemas.openxmlformats.org/markup-compatibility/2006" xmlns:r="http://schemas.openxmlformats.org/officeDocument/2006/relationships" xmlns:w="http://schemas.openxmlformats.org/wordprocessingml/2006/main" xmlns:w14="http://schemas.microsoft.com/office/word/2010/wordml" xmlns:w15="http://schemas.microsoft.com/office/word/2012/wordml" xmlns:w16se="http://schemas.microsoft.com/office/word/2015/wordml/symex" mc:Ignorable="w14 w15 w16se">
+<w:styles xmlns:mc="http://schemas.openxmlformats.org/markup-compatibility/2006" xmlns:r="http://schemas.openxmlformats.org/officeDocument/2006/relationships" xmlns:w="http://schemas.openxmlformats.org/wordprocessingml/2006/main" xmlns:w14="http://schemas.microsoft.com/office/word/2010/wordml" xmlns:w15="http://schemas.microsoft.com/office/word/2012/wordml" xmlns:w16cid="http://schemas.microsoft.com/office/word/2016/wordml/cid" xmlns:w16se="http://schemas.microsoft.com/office/word/2015/wordml/symex" mc:Ignorable="w14 w15 w16se w16cid">
   <w:docDefaults>
     <w:rPrDefault>
       <w:rPr>
@@ -4312,7 +3614,7 @@
       </w:pPr>
     </w:pPrDefault>
   </w:docDefaults>
-  <w:latentStyles w:defLockedState="0" w:defUIPriority="99" w:defSemiHidden="0" w:defUnhideWhenUsed="0" w:defQFormat="0" w:count="371">
+  <w:latentStyles w:defLockedState="0" w:defUIPriority="99" w:defSemiHidden="0" w:defUnhideWhenUsed="0" w:defQFormat="0" w:count="376">
     <w:lsdException w:name="Normal" w:uiPriority="0" w:qFormat="1"/>
     <w:lsdException w:name="heading 1" w:uiPriority="9" w:qFormat="1"/>
     <w:lsdException w:name="heading 2" w:semiHidden="1" w:uiPriority="9" w:unhideWhenUsed="1" w:qFormat="1"/>
@@ -4418,7 +3720,6 @@
     <w:lsdException w:name="HTML Sample" w:semiHidden="1" w:unhideWhenUsed="1"/>
     <w:lsdException w:name="HTML Typewriter" w:semiHidden="1" w:unhideWhenUsed="1"/>
     <w:lsdException w:name="HTML Variable" w:semiHidden="1" w:unhideWhenUsed="1"/>
-    <w:lsdException w:name="Normal Table" w:semiHidden="1" w:unhideWhenUsed="1"/>
     <w:lsdException w:name="annotation subject" w:semiHidden="1" w:unhideWhenUsed="1"/>
     <w:lsdException w:name="No List" w:semiHidden="1" w:unhideWhenUsed="1"/>
     <w:lsdException w:name="Outline List 1" w:semiHidden="1" w:unhideWhenUsed="1"/>
@@ -4461,11 +3762,8 @@
     <w:lsdException w:name="Table Contemporary" w:semiHidden="1" w:unhideWhenUsed="1"/>
     <w:lsdException w:name="Table Elegant" w:semiHidden="1" w:unhideWhenUsed="1"/>
     <w:lsdException w:name="Table Professional" w:semiHidden="1" w:unhideWhenUsed="1"/>
-    <w:lsdException w:name="Table Subtle 1" w:semiHidden="1" w:unhideWhenUsed="1"/>
     <w:lsdException w:name="Table Subtle 2" w:semiHidden="1" w:unhideWhenUsed="1"/>
     <w:lsdException w:name="Table Web 1" w:semiHidden="1" w:unhideWhenUsed="1"/>
-    <w:lsdException w:name="Table Web 2" w:semiHidden="1" w:unhideWhenUsed="1"/>
-    <w:lsdException w:name="Table Web 3" w:semiHidden="1" w:unhideWhenUsed="1"/>
     <w:lsdException w:name="Balloon Text" w:semiHidden="1" w:unhideWhenUsed="1"/>
     <w:lsdException w:name="Table Grid" w:uiPriority="39"/>
     <w:lsdException w:name="Table Theme" w:semiHidden="1" w:unhideWhenUsed="1"/>
@@ -4684,6 +3982,11 @@
     <w:lsdException w:name="List Table 5 Dark Accent 6" w:uiPriority="50"/>
     <w:lsdException w:name="List Table 6 Colorful Accent 6" w:uiPriority="51"/>
     <w:lsdException w:name="List Table 7 Colorful Accent 6" w:uiPriority="52"/>
+    <w:lsdException w:name="Mention" w:semiHidden="1" w:unhideWhenUsed="1"/>
+    <w:lsdException w:name="Smart Hyperlink" w:semiHidden="1" w:unhideWhenUsed="1"/>
+    <w:lsdException w:name="Hashtag" w:semiHidden="1" w:unhideWhenUsed="1"/>
+    <w:lsdException w:name="Unresolved Mention" w:semiHidden="1" w:unhideWhenUsed="1"/>
+    <w:lsdException w:name="Smart Link" w:semiHidden="1" w:unhideWhenUsed="1"/>
   </w:latentStyles>
   <w:style w:type="paragraph" w:default="1" w:styleId="a0">
     <w:name w:val="Normal"/>

</xml_diff>